<commit_message>
Chỉnh trình bày một số thứ
</commit_message>
<xml_diff>
--- a/Android/Baocao/BaoCaoBaiTapLon2.docx
+++ b/Android/Baocao/BaoCaoBaiTapLon2.docx
@@ -84,19 +84,30 @@
         <w:rPr>
           <w:rFonts w:cs="Times New Roman"/>
           <w:b/>
-          <w:sz w:val="60"/>
-          <w:szCs w:val="60"/>
-        </w:rPr>
-      </w:pPr>
-      <w:r>
+          <w:szCs w:val="26"/>
+        </w:rPr>
+      </w:pPr>
+    </w:p>
+    <w:p>
+      <w:pPr>
+        <w:jc w:val="center"/>
+        <w:rPr>
+          <w:rFonts w:cs="Times New Roman"/>
+          <w:b/>
+          <w:szCs w:val="26"/>
+        </w:rPr>
+      </w:pPr>
+    </w:p>
+    <w:p>
+      <w:pPr>
+        <w:jc w:val="center"/>
         <w:rPr>
           <w:rFonts w:cs="Times New Roman"/>
           <w:b/>
           <w:sz w:val="60"/>
           <w:szCs w:val="60"/>
         </w:rPr>
-        <w:t>Báo cáo bài tập lớ</w:t>
-      </w:r>
+      </w:pPr>
       <w:r>
         <w:rPr>
           <w:rFonts w:cs="Times New Roman"/>
@@ -104,7 +115,7 @@
           <w:sz w:val="60"/>
           <w:szCs w:val="60"/>
         </w:rPr>
-        <w:t>n 2</w:t>
+        <w:t>Báo cáo bài tập lớ</w:t>
       </w:r>
       <w:r>
         <w:rPr>
@@ -113,6 +124,15 @@
           <w:sz w:val="60"/>
           <w:szCs w:val="60"/>
         </w:rPr>
+        <w:t>n 2</w:t>
+      </w:r>
+      <w:r>
+        <w:rPr>
+          <w:rFonts w:cs="Times New Roman"/>
+          <w:b/>
+          <w:sz w:val="60"/>
+          <w:szCs w:val="60"/>
+        </w:rPr>
         <w:t xml:space="preserve"> nhóm 8 DTUI</w:t>
       </w:r>
     </w:p>
@@ -146,6 +166,7 @@
       <w:pPr>
         <w:rPr>
           <w:rFonts w:cs="Times New Roman"/>
+          <w:b/>
           <w:szCs w:val="26"/>
         </w:rPr>
       </w:pPr>
@@ -157,21 +178,1109 @@
         <w:br w:type="page"/>
       </w:r>
     </w:p>
-    <w:p>
-      <w:pPr>
-        <w:rPr>
-          <w:rFonts w:cs="Times New Roman"/>
+    <w:sdt>
+      <w:sdtPr>
+        <w:id w:val="-1774383462"/>
+        <w:docPartObj>
+          <w:docPartGallery w:val="Table of Contents"/>
+          <w:docPartUnique/>
+        </w:docPartObj>
+      </w:sdtPr>
+      <w:sdtEndPr>
+        <w:rPr>
           <w:b/>
-          <w:szCs w:val="26"/>
-        </w:rPr>
-      </w:pPr>
-      <w:r>
-        <w:rPr>
-          <w:rFonts w:cs="Times New Roman"/>
-          <w:b/>
-          <w:szCs w:val="26"/>
-        </w:rPr>
-        <w:lastRenderedPageBreak/>
+          <w:bCs/>
+          <w:noProof/>
+        </w:rPr>
+      </w:sdtEndPr>
+      <w:sdtContent>
+        <w:bookmarkStart w:id="0" w:name="_GoBack" w:displacedByCustomXml="prev"/>
+        <w:bookmarkEnd w:id="0" w:displacedByCustomXml="prev"/>
+        <w:p>
+          <w:pPr>
+            <w:jc w:val="center"/>
+            <w:rPr>
+              <w:color w:val="000000" w:themeColor="text1"/>
+              <w:sz w:val="96"/>
+              <w:szCs w:val="96"/>
+            </w:rPr>
+          </w:pPr>
+          <w:r>
+            <w:rPr>
+              <w:color w:val="000000" w:themeColor="text1"/>
+              <w:sz w:val="96"/>
+              <w:szCs w:val="96"/>
+            </w:rPr>
+            <w:t>MỤC LỤC</w:t>
+          </w:r>
+        </w:p>
+        <w:p>
+          <w:pPr>
+            <w:pStyle w:val="TOC1"/>
+            <w:tabs>
+              <w:tab w:val="left" w:pos="440"/>
+              <w:tab w:val="right" w:leader="dot" w:pos="9350"/>
+            </w:tabs>
+            <w:rPr>
+              <w:rFonts w:asciiTheme="minorHAnsi" w:eastAsiaTheme="minorEastAsia" w:hAnsiTheme="minorHAnsi"/>
+              <w:noProof/>
+              <w:sz w:val="22"/>
+            </w:rPr>
+          </w:pPr>
+          <w:r>
+            <w:fldChar w:fldCharType="begin"/>
+          </w:r>
+          <w:r>
+            <w:instrText xml:space="preserve"> TOC \o "1-3" \h \z \u </w:instrText>
+          </w:r>
+          <w:r>
+            <w:fldChar w:fldCharType="separate"/>
+          </w:r>
+          <w:hyperlink w:anchor="_Toc470508954" w:history="1">
+            <w:r>
+              <w:rPr>
+                <w:rStyle w:val="Hyperlink"/>
+                <w:rFonts w:cs="Times New Roman"/>
+                <w:noProof/>
+              </w:rPr>
+              <w:t>I.</w:t>
+            </w:r>
+            <w:r>
+              <w:rPr>
+                <w:rFonts w:asciiTheme="minorHAnsi" w:eastAsiaTheme="minorEastAsia" w:hAnsiTheme="minorHAnsi"/>
+                <w:noProof/>
+                <w:sz w:val="22"/>
+              </w:rPr>
+              <w:tab/>
+            </w:r>
+            <w:r>
+              <w:rPr>
+                <w:rStyle w:val="Hyperlink"/>
+                <w:rFonts w:cs="Times New Roman"/>
+                <w:noProof/>
+              </w:rPr>
+              <w:t>Tổng quan</w:t>
+            </w:r>
+            <w:r>
+              <w:rPr>
+                <w:noProof/>
+                <w:webHidden/>
+              </w:rPr>
+              <w:tab/>
+            </w:r>
+            <w:r>
+              <w:rPr>
+                <w:noProof/>
+                <w:webHidden/>
+              </w:rPr>
+              <w:fldChar w:fldCharType="begin"/>
+            </w:r>
+            <w:r>
+              <w:rPr>
+                <w:noProof/>
+                <w:webHidden/>
+              </w:rPr>
+              <w:instrText xml:space="preserve"> PAGEREF _Toc470508954 \h </w:instrText>
+            </w:r>
+            <w:r>
+              <w:rPr>
+                <w:noProof/>
+                <w:webHidden/>
+              </w:rPr>
+            </w:r>
+            <w:r>
+              <w:rPr>
+                <w:noProof/>
+                <w:webHidden/>
+              </w:rPr>
+              <w:fldChar w:fldCharType="separate"/>
+            </w:r>
+            <w:r>
+              <w:rPr>
+                <w:noProof/>
+                <w:webHidden/>
+              </w:rPr>
+              <w:t>3</w:t>
+            </w:r>
+            <w:r>
+              <w:rPr>
+                <w:noProof/>
+                <w:webHidden/>
+              </w:rPr>
+              <w:fldChar w:fldCharType="end"/>
+            </w:r>
+          </w:hyperlink>
+        </w:p>
+        <w:p>
+          <w:pPr>
+            <w:pStyle w:val="TOC2"/>
+            <w:tabs>
+              <w:tab w:val="left" w:pos="880"/>
+              <w:tab w:val="right" w:leader="dot" w:pos="9350"/>
+            </w:tabs>
+            <w:rPr>
+              <w:rFonts w:asciiTheme="minorHAnsi" w:eastAsiaTheme="minorEastAsia" w:hAnsiTheme="minorHAnsi"/>
+              <w:noProof/>
+              <w:sz w:val="22"/>
+            </w:rPr>
+          </w:pPr>
+          <w:hyperlink w:anchor="_Toc470508955" w:history="1">
+            <w:r>
+              <w:rPr>
+                <w:rStyle w:val="Hyperlink"/>
+                <w:noProof/>
+              </w:rPr>
+              <w:t>1.</w:t>
+            </w:r>
+            <w:r>
+              <w:rPr>
+                <w:rFonts w:asciiTheme="minorHAnsi" w:eastAsiaTheme="minorEastAsia" w:hAnsiTheme="minorHAnsi"/>
+                <w:noProof/>
+                <w:sz w:val="22"/>
+              </w:rPr>
+              <w:tab/>
+            </w:r>
+            <w:r>
+              <w:rPr>
+                <w:rStyle w:val="Hyperlink"/>
+                <w:noProof/>
+              </w:rPr>
+              <w:t>Giới thiệu:</w:t>
+            </w:r>
+            <w:r>
+              <w:rPr>
+                <w:noProof/>
+                <w:webHidden/>
+              </w:rPr>
+              <w:tab/>
+            </w:r>
+            <w:r>
+              <w:rPr>
+                <w:noProof/>
+                <w:webHidden/>
+              </w:rPr>
+              <w:fldChar w:fldCharType="begin"/>
+            </w:r>
+            <w:r>
+              <w:rPr>
+                <w:noProof/>
+                <w:webHidden/>
+              </w:rPr>
+              <w:instrText xml:space="preserve"> PAGEREF _Toc470508955 \h </w:instrText>
+            </w:r>
+            <w:r>
+              <w:rPr>
+                <w:noProof/>
+                <w:webHidden/>
+              </w:rPr>
+            </w:r>
+            <w:r>
+              <w:rPr>
+                <w:noProof/>
+                <w:webHidden/>
+              </w:rPr>
+              <w:fldChar w:fldCharType="separate"/>
+            </w:r>
+            <w:r>
+              <w:rPr>
+                <w:noProof/>
+                <w:webHidden/>
+              </w:rPr>
+              <w:t>3</w:t>
+            </w:r>
+            <w:r>
+              <w:rPr>
+                <w:noProof/>
+                <w:webHidden/>
+              </w:rPr>
+              <w:fldChar w:fldCharType="end"/>
+            </w:r>
+          </w:hyperlink>
+        </w:p>
+        <w:p>
+          <w:pPr>
+            <w:pStyle w:val="TOC2"/>
+            <w:tabs>
+              <w:tab w:val="left" w:pos="880"/>
+              <w:tab w:val="right" w:leader="dot" w:pos="9350"/>
+            </w:tabs>
+            <w:rPr>
+              <w:rFonts w:asciiTheme="minorHAnsi" w:eastAsiaTheme="minorEastAsia" w:hAnsiTheme="minorHAnsi"/>
+              <w:noProof/>
+              <w:sz w:val="22"/>
+            </w:rPr>
+          </w:pPr>
+          <w:hyperlink w:anchor="_Toc470508956" w:history="1">
+            <w:r>
+              <w:rPr>
+                <w:rStyle w:val="Hyperlink"/>
+                <w:noProof/>
+              </w:rPr>
+              <w:t>2.</w:t>
+            </w:r>
+            <w:r>
+              <w:rPr>
+                <w:rFonts w:asciiTheme="minorHAnsi" w:eastAsiaTheme="minorEastAsia" w:hAnsiTheme="minorHAnsi"/>
+                <w:noProof/>
+                <w:sz w:val="22"/>
+              </w:rPr>
+              <w:tab/>
+            </w:r>
+            <w:r>
+              <w:rPr>
+                <w:rStyle w:val="Hyperlink"/>
+                <w:noProof/>
+              </w:rPr>
+              <w:t>Một số app hiện có:</w:t>
+            </w:r>
+            <w:r>
+              <w:rPr>
+                <w:noProof/>
+                <w:webHidden/>
+              </w:rPr>
+              <w:tab/>
+            </w:r>
+            <w:r>
+              <w:rPr>
+                <w:noProof/>
+                <w:webHidden/>
+              </w:rPr>
+              <w:fldChar w:fldCharType="begin"/>
+            </w:r>
+            <w:r>
+              <w:rPr>
+                <w:noProof/>
+                <w:webHidden/>
+              </w:rPr>
+              <w:instrText xml:space="preserve"> PAGEREF _Toc470508956 \h </w:instrText>
+            </w:r>
+            <w:r>
+              <w:rPr>
+                <w:noProof/>
+                <w:webHidden/>
+              </w:rPr>
+            </w:r>
+            <w:r>
+              <w:rPr>
+                <w:noProof/>
+                <w:webHidden/>
+              </w:rPr>
+              <w:fldChar w:fldCharType="separate"/>
+            </w:r>
+            <w:r>
+              <w:rPr>
+                <w:noProof/>
+                <w:webHidden/>
+              </w:rPr>
+              <w:t>3</w:t>
+            </w:r>
+            <w:r>
+              <w:rPr>
+                <w:noProof/>
+                <w:webHidden/>
+              </w:rPr>
+              <w:fldChar w:fldCharType="end"/>
+            </w:r>
+          </w:hyperlink>
+        </w:p>
+        <w:p>
+          <w:pPr>
+            <w:pStyle w:val="TOC1"/>
+            <w:tabs>
+              <w:tab w:val="left" w:pos="660"/>
+              <w:tab w:val="right" w:leader="dot" w:pos="9350"/>
+            </w:tabs>
+            <w:rPr>
+              <w:rFonts w:asciiTheme="minorHAnsi" w:eastAsiaTheme="minorEastAsia" w:hAnsiTheme="minorHAnsi"/>
+              <w:noProof/>
+              <w:sz w:val="22"/>
+            </w:rPr>
+          </w:pPr>
+          <w:hyperlink w:anchor="_Toc470508957" w:history="1">
+            <w:r>
+              <w:rPr>
+                <w:rStyle w:val="Hyperlink"/>
+                <w:noProof/>
+              </w:rPr>
+              <w:t>II.</w:t>
+            </w:r>
+            <w:r>
+              <w:rPr>
+                <w:rFonts w:asciiTheme="minorHAnsi" w:eastAsiaTheme="minorEastAsia" w:hAnsiTheme="minorHAnsi"/>
+                <w:noProof/>
+                <w:sz w:val="22"/>
+              </w:rPr>
+              <w:tab/>
+            </w:r>
+            <w:r>
+              <w:rPr>
+                <w:rStyle w:val="Hyperlink"/>
+                <w:noProof/>
+              </w:rPr>
+              <w:t>Các nguyên tắc thiết kế app nên tuân thủ</w:t>
+            </w:r>
+            <w:r>
+              <w:rPr>
+                <w:noProof/>
+                <w:webHidden/>
+              </w:rPr>
+              <w:tab/>
+            </w:r>
+            <w:r>
+              <w:rPr>
+                <w:noProof/>
+                <w:webHidden/>
+              </w:rPr>
+              <w:fldChar w:fldCharType="begin"/>
+            </w:r>
+            <w:r>
+              <w:rPr>
+                <w:noProof/>
+                <w:webHidden/>
+              </w:rPr>
+              <w:instrText xml:space="preserve"> PAGEREF _Toc470508957 \h </w:instrText>
+            </w:r>
+            <w:r>
+              <w:rPr>
+                <w:noProof/>
+                <w:webHidden/>
+              </w:rPr>
+            </w:r>
+            <w:r>
+              <w:rPr>
+                <w:noProof/>
+                <w:webHidden/>
+              </w:rPr>
+              <w:fldChar w:fldCharType="separate"/>
+            </w:r>
+            <w:r>
+              <w:rPr>
+                <w:noProof/>
+                <w:webHidden/>
+              </w:rPr>
+              <w:t>5</w:t>
+            </w:r>
+            <w:r>
+              <w:rPr>
+                <w:noProof/>
+                <w:webHidden/>
+              </w:rPr>
+              <w:fldChar w:fldCharType="end"/>
+            </w:r>
+          </w:hyperlink>
+        </w:p>
+        <w:p>
+          <w:pPr>
+            <w:pStyle w:val="TOC1"/>
+            <w:tabs>
+              <w:tab w:val="left" w:pos="660"/>
+              <w:tab w:val="right" w:leader="dot" w:pos="9350"/>
+            </w:tabs>
+            <w:rPr>
+              <w:rFonts w:asciiTheme="minorHAnsi" w:eastAsiaTheme="minorEastAsia" w:hAnsiTheme="minorHAnsi"/>
+              <w:noProof/>
+              <w:sz w:val="22"/>
+            </w:rPr>
+          </w:pPr>
+          <w:hyperlink w:anchor="_Toc470508958" w:history="1">
+            <w:r>
+              <w:rPr>
+                <w:rStyle w:val="Hyperlink"/>
+                <w:noProof/>
+              </w:rPr>
+              <w:t>III.</w:t>
+            </w:r>
+            <w:r>
+              <w:rPr>
+                <w:rFonts w:asciiTheme="minorHAnsi" w:eastAsiaTheme="minorEastAsia" w:hAnsiTheme="minorHAnsi"/>
+                <w:noProof/>
+                <w:sz w:val="22"/>
+              </w:rPr>
+              <w:tab/>
+            </w:r>
+            <w:r>
+              <w:rPr>
+                <w:rStyle w:val="Hyperlink"/>
+                <w:noProof/>
+              </w:rPr>
+              <w:t>Thiết kế wireframe:</w:t>
+            </w:r>
+            <w:r>
+              <w:rPr>
+                <w:noProof/>
+                <w:webHidden/>
+              </w:rPr>
+              <w:tab/>
+            </w:r>
+            <w:r>
+              <w:rPr>
+                <w:noProof/>
+                <w:webHidden/>
+              </w:rPr>
+              <w:fldChar w:fldCharType="begin"/>
+            </w:r>
+            <w:r>
+              <w:rPr>
+                <w:noProof/>
+                <w:webHidden/>
+              </w:rPr>
+              <w:instrText xml:space="preserve"> PAGEREF _Toc470508958 \h </w:instrText>
+            </w:r>
+            <w:r>
+              <w:rPr>
+                <w:noProof/>
+                <w:webHidden/>
+              </w:rPr>
+            </w:r>
+            <w:r>
+              <w:rPr>
+                <w:noProof/>
+                <w:webHidden/>
+              </w:rPr>
+              <w:fldChar w:fldCharType="separate"/>
+            </w:r>
+            <w:r>
+              <w:rPr>
+                <w:noProof/>
+                <w:webHidden/>
+              </w:rPr>
+              <w:t>5</w:t>
+            </w:r>
+            <w:r>
+              <w:rPr>
+                <w:noProof/>
+                <w:webHidden/>
+              </w:rPr>
+              <w:fldChar w:fldCharType="end"/>
+            </w:r>
+          </w:hyperlink>
+        </w:p>
+        <w:p>
+          <w:pPr>
+            <w:pStyle w:val="TOC1"/>
+            <w:tabs>
+              <w:tab w:val="left" w:pos="660"/>
+              <w:tab w:val="right" w:leader="dot" w:pos="9350"/>
+            </w:tabs>
+            <w:rPr>
+              <w:rFonts w:asciiTheme="minorHAnsi" w:eastAsiaTheme="minorEastAsia" w:hAnsiTheme="minorHAnsi"/>
+              <w:noProof/>
+              <w:sz w:val="22"/>
+            </w:rPr>
+          </w:pPr>
+          <w:hyperlink w:anchor="_Toc470508959" w:history="1">
+            <w:r>
+              <w:rPr>
+                <w:rStyle w:val="Hyperlink"/>
+                <w:noProof/>
+              </w:rPr>
+              <w:t>IV.</w:t>
+            </w:r>
+            <w:r>
+              <w:rPr>
+                <w:rFonts w:asciiTheme="minorHAnsi" w:eastAsiaTheme="minorEastAsia" w:hAnsiTheme="minorHAnsi"/>
+                <w:noProof/>
+                <w:sz w:val="22"/>
+              </w:rPr>
+              <w:tab/>
+            </w:r>
+            <w:r>
+              <w:rPr>
+                <w:rStyle w:val="Hyperlink"/>
+                <w:noProof/>
+              </w:rPr>
+              <w:t>Giao diện sau coding</w:t>
+            </w:r>
+            <w:r>
+              <w:rPr>
+                <w:noProof/>
+                <w:webHidden/>
+              </w:rPr>
+              <w:tab/>
+            </w:r>
+            <w:r>
+              <w:rPr>
+                <w:noProof/>
+                <w:webHidden/>
+              </w:rPr>
+              <w:fldChar w:fldCharType="begin"/>
+            </w:r>
+            <w:r>
+              <w:rPr>
+                <w:noProof/>
+                <w:webHidden/>
+              </w:rPr>
+              <w:instrText xml:space="preserve"> PAGEREF _Toc470508959 \h </w:instrText>
+            </w:r>
+            <w:r>
+              <w:rPr>
+                <w:noProof/>
+                <w:webHidden/>
+              </w:rPr>
+            </w:r>
+            <w:r>
+              <w:rPr>
+                <w:noProof/>
+                <w:webHidden/>
+              </w:rPr>
+              <w:fldChar w:fldCharType="separate"/>
+            </w:r>
+            <w:r>
+              <w:rPr>
+                <w:noProof/>
+                <w:webHidden/>
+              </w:rPr>
+              <w:t>7</w:t>
+            </w:r>
+            <w:r>
+              <w:rPr>
+                <w:noProof/>
+                <w:webHidden/>
+              </w:rPr>
+              <w:fldChar w:fldCharType="end"/>
+            </w:r>
+          </w:hyperlink>
+        </w:p>
+        <w:p>
+          <w:pPr>
+            <w:pStyle w:val="TOC2"/>
+            <w:tabs>
+              <w:tab w:val="left" w:pos="880"/>
+              <w:tab w:val="right" w:leader="dot" w:pos="9350"/>
+            </w:tabs>
+            <w:rPr>
+              <w:rFonts w:asciiTheme="minorHAnsi" w:eastAsiaTheme="minorEastAsia" w:hAnsiTheme="minorHAnsi"/>
+              <w:noProof/>
+              <w:sz w:val="22"/>
+            </w:rPr>
+          </w:pPr>
+          <w:hyperlink w:anchor="_Toc470508960" w:history="1">
+            <w:r>
+              <w:rPr>
+                <w:rStyle w:val="Hyperlink"/>
+                <w:noProof/>
+              </w:rPr>
+              <w:t>1.</w:t>
+            </w:r>
+            <w:r>
+              <w:rPr>
+                <w:rFonts w:asciiTheme="minorHAnsi" w:eastAsiaTheme="minorEastAsia" w:hAnsiTheme="minorHAnsi"/>
+                <w:noProof/>
+                <w:sz w:val="22"/>
+              </w:rPr>
+              <w:tab/>
+            </w:r>
+            <w:r>
+              <w:rPr>
+                <w:rStyle w:val="Hyperlink"/>
+                <w:noProof/>
+              </w:rPr>
+              <w:t>Màn hình : Thanh menu và điều hướng</w:t>
+            </w:r>
+            <w:r>
+              <w:rPr>
+                <w:noProof/>
+                <w:webHidden/>
+              </w:rPr>
+              <w:tab/>
+            </w:r>
+            <w:r>
+              <w:rPr>
+                <w:noProof/>
+                <w:webHidden/>
+              </w:rPr>
+              <w:fldChar w:fldCharType="begin"/>
+            </w:r>
+            <w:r>
+              <w:rPr>
+                <w:noProof/>
+                <w:webHidden/>
+              </w:rPr>
+              <w:instrText xml:space="preserve"> PAGEREF _Toc470508960 \h </w:instrText>
+            </w:r>
+            <w:r>
+              <w:rPr>
+                <w:noProof/>
+                <w:webHidden/>
+              </w:rPr>
+            </w:r>
+            <w:r>
+              <w:rPr>
+                <w:noProof/>
+                <w:webHidden/>
+              </w:rPr>
+              <w:fldChar w:fldCharType="separate"/>
+            </w:r>
+            <w:r>
+              <w:rPr>
+                <w:noProof/>
+                <w:webHidden/>
+              </w:rPr>
+              <w:t>7</w:t>
+            </w:r>
+            <w:r>
+              <w:rPr>
+                <w:noProof/>
+                <w:webHidden/>
+              </w:rPr>
+              <w:fldChar w:fldCharType="end"/>
+            </w:r>
+          </w:hyperlink>
+        </w:p>
+        <w:p>
+          <w:pPr>
+            <w:pStyle w:val="TOC2"/>
+            <w:tabs>
+              <w:tab w:val="left" w:pos="880"/>
+              <w:tab w:val="right" w:leader="dot" w:pos="9350"/>
+            </w:tabs>
+            <w:rPr>
+              <w:rFonts w:asciiTheme="minorHAnsi" w:eastAsiaTheme="minorEastAsia" w:hAnsiTheme="minorHAnsi"/>
+              <w:noProof/>
+              <w:sz w:val="22"/>
+            </w:rPr>
+          </w:pPr>
+          <w:hyperlink w:anchor="_Toc470508961" w:history="1">
+            <w:r>
+              <w:rPr>
+                <w:rStyle w:val="Hyperlink"/>
+                <w:noProof/>
+              </w:rPr>
+              <w:t>2.</w:t>
+            </w:r>
+            <w:r>
+              <w:rPr>
+                <w:rFonts w:asciiTheme="minorHAnsi" w:eastAsiaTheme="minorEastAsia" w:hAnsiTheme="minorHAnsi"/>
+                <w:noProof/>
+                <w:sz w:val="22"/>
+              </w:rPr>
+              <w:tab/>
+            </w:r>
+            <w:r>
+              <w:rPr>
+                <w:rStyle w:val="Hyperlink"/>
+                <w:noProof/>
+              </w:rPr>
+              <w:t>Màn hình : lịch thi đấu</w:t>
+            </w:r>
+            <w:r>
+              <w:rPr>
+                <w:noProof/>
+                <w:webHidden/>
+              </w:rPr>
+              <w:tab/>
+            </w:r>
+            <w:r>
+              <w:rPr>
+                <w:noProof/>
+                <w:webHidden/>
+              </w:rPr>
+              <w:fldChar w:fldCharType="begin"/>
+            </w:r>
+            <w:r>
+              <w:rPr>
+                <w:noProof/>
+                <w:webHidden/>
+              </w:rPr>
+              <w:instrText xml:space="preserve"> PAGEREF _Toc470508961 \h </w:instrText>
+            </w:r>
+            <w:r>
+              <w:rPr>
+                <w:noProof/>
+                <w:webHidden/>
+              </w:rPr>
+            </w:r>
+            <w:r>
+              <w:rPr>
+                <w:noProof/>
+                <w:webHidden/>
+              </w:rPr>
+              <w:fldChar w:fldCharType="separate"/>
+            </w:r>
+            <w:r>
+              <w:rPr>
+                <w:noProof/>
+                <w:webHidden/>
+              </w:rPr>
+              <w:t>9</w:t>
+            </w:r>
+            <w:r>
+              <w:rPr>
+                <w:noProof/>
+                <w:webHidden/>
+              </w:rPr>
+              <w:fldChar w:fldCharType="end"/>
+            </w:r>
+          </w:hyperlink>
+        </w:p>
+        <w:p>
+          <w:pPr>
+            <w:pStyle w:val="TOC2"/>
+            <w:tabs>
+              <w:tab w:val="left" w:pos="880"/>
+              <w:tab w:val="right" w:leader="dot" w:pos="9350"/>
+            </w:tabs>
+            <w:rPr>
+              <w:rFonts w:asciiTheme="minorHAnsi" w:eastAsiaTheme="minorEastAsia" w:hAnsiTheme="minorHAnsi"/>
+              <w:noProof/>
+              <w:sz w:val="22"/>
+            </w:rPr>
+          </w:pPr>
+          <w:hyperlink w:anchor="_Toc470508962" w:history="1">
+            <w:r>
+              <w:rPr>
+                <w:rStyle w:val="Hyperlink"/>
+                <w:noProof/>
+              </w:rPr>
+              <w:t>3.</w:t>
+            </w:r>
+            <w:r>
+              <w:rPr>
+                <w:rFonts w:asciiTheme="minorHAnsi" w:eastAsiaTheme="minorEastAsia" w:hAnsiTheme="minorHAnsi"/>
+                <w:noProof/>
+                <w:sz w:val="22"/>
+              </w:rPr>
+              <w:tab/>
+            </w:r>
+            <w:r>
+              <w:rPr>
+                <w:rStyle w:val="Hyperlink"/>
+                <w:noProof/>
+              </w:rPr>
+              <w:t>Màn hình : một trận đấu sắp diễn ra</w:t>
+            </w:r>
+            <w:r>
+              <w:rPr>
+                <w:noProof/>
+                <w:webHidden/>
+              </w:rPr>
+              <w:tab/>
+            </w:r>
+            <w:r>
+              <w:rPr>
+                <w:noProof/>
+                <w:webHidden/>
+              </w:rPr>
+              <w:fldChar w:fldCharType="begin"/>
+            </w:r>
+            <w:r>
+              <w:rPr>
+                <w:noProof/>
+                <w:webHidden/>
+              </w:rPr>
+              <w:instrText xml:space="preserve"> PAGEREF _Toc470508962 \h </w:instrText>
+            </w:r>
+            <w:r>
+              <w:rPr>
+                <w:noProof/>
+                <w:webHidden/>
+              </w:rPr>
+            </w:r>
+            <w:r>
+              <w:rPr>
+                <w:noProof/>
+                <w:webHidden/>
+              </w:rPr>
+              <w:fldChar w:fldCharType="separate"/>
+            </w:r>
+            <w:r>
+              <w:rPr>
+                <w:noProof/>
+                <w:webHidden/>
+              </w:rPr>
+              <w:t>11</w:t>
+            </w:r>
+            <w:r>
+              <w:rPr>
+                <w:noProof/>
+                <w:webHidden/>
+              </w:rPr>
+              <w:fldChar w:fldCharType="end"/>
+            </w:r>
+          </w:hyperlink>
+        </w:p>
+        <w:p>
+          <w:pPr>
+            <w:pStyle w:val="TOC2"/>
+            <w:tabs>
+              <w:tab w:val="left" w:pos="880"/>
+              <w:tab w:val="right" w:leader="dot" w:pos="9350"/>
+            </w:tabs>
+            <w:rPr>
+              <w:rFonts w:asciiTheme="minorHAnsi" w:eastAsiaTheme="minorEastAsia" w:hAnsiTheme="minorHAnsi"/>
+              <w:noProof/>
+              <w:sz w:val="22"/>
+            </w:rPr>
+          </w:pPr>
+          <w:hyperlink w:anchor="_Toc470508963" w:history="1">
+            <w:r>
+              <w:rPr>
+                <w:rStyle w:val="Hyperlink"/>
+                <w:noProof/>
+              </w:rPr>
+              <w:t>4.</w:t>
+            </w:r>
+            <w:r>
+              <w:rPr>
+                <w:rFonts w:asciiTheme="minorHAnsi" w:eastAsiaTheme="minorEastAsia" w:hAnsiTheme="minorHAnsi"/>
+                <w:noProof/>
+                <w:sz w:val="22"/>
+              </w:rPr>
+              <w:tab/>
+            </w:r>
+            <w:r>
+              <w:rPr>
+                <w:rStyle w:val="Hyperlink"/>
+                <w:noProof/>
+              </w:rPr>
+              <w:t>Màn hình :  các sự kiện</w:t>
+            </w:r>
+            <w:r>
+              <w:rPr>
+                <w:noProof/>
+                <w:webHidden/>
+              </w:rPr>
+              <w:tab/>
+            </w:r>
+            <w:r>
+              <w:rPr>
+                <w:noProof/>
+                <w:webHidden/>
+              </w:rPr>
+              <w:fldChar w:fldCharType="begin"/>
+            </w:r>
+            <w:r>
+              <w:rPr>
+                <w:noProof/>
+                <w:webHidden/>
+              </w:rPr>
+              <w:instrText xml:space="preserve"> PAGEREF _Toc470508963 \h </w:instrText>
+            </w:r>
+            <w:r>
+              <w:rPr>
+                <w:noProof/>
+                <w:webHidden/>
+              </w:rPr>
+            </w:r>
+            <w:r>
+              <w:rPr>
+                <w:noProof/>
+                <w:webHidden/>
+              </w:rPr>
+              <w:fldChar w:fldCharType="separate"/>
+            </w:r>
+            <w:r>
+              <w:rPr>
+                <w:noProof/>
+                <w:webHidden/>
+              </w:rPr>
+              <w:t>12</w:t>
+            </w:r>
+            <w:r>
+              <w:rPr>
+                <w:noProof/>
+                <w:webHidden/>
+              </w:rPr>
+              <w:fldChar w:fldCharType="end"/>
+            </w:r>
+          </w:hyperlink>
+        </w:p>
+        <w:p>
+          <w:pPr>
+            <w:pStyle w:val="TOC2"/>
+            <w:tabs>
+              <w:tab w:val="left" w:pos="880"/>
+              <w:tab w:val="right" w:leader="dot" w:pos="9350"/>
+            </w:tabs>
+            <w:rPr>
+              <w:rFonts w:asciiTheme="minorHAnsi" w:eastAsiaTheme="minorEastAsia" w:hAnsiTheme="minorHAnsi"/>
+              <w:noProof/>
+              <w:sz w:val="22"/>
+            </w:rPr>
+          </w:pPr>
+          <w:hyperlink w:anchor="_Toc470508964" w:history="1">
+            <w:r>
+              <w:rPr>
+                <w:rStyle w:val="Hyperlink"/>
+                <w:noProof/>
+              </w:rPr>
+              <w:t>5.</w:t>
+            </w:r>
+            <w:r>
+              <w:rPr>
+                <w:rFonts w:asciiTheme="minorHAnsi" w:eastAsiaTheme="minorEastAsia" w:hAnsiTheme="minorHAnsi"/>
+                <w:noProof/>
+                <w:sz w:val="22"/>
+              </w:rPr>
+              <w:tab/>
+            </w:r>
+            <w:r>
+              <w:rPr>
+                <w:rStyle w:val="Hyperlink"/>
+                <w:noProof/>
+              </w:rPr>
+              <w:t>Màn hình :  một tin tức</w:t>
+            </w:r>
+            <w:r>
+              <w:rPr>
+                <w:noProof/>
+                <w:webHidden/>
+              </w:rPr>
+              <w:tab/>
+            </w:r>
+            <w:r>
+              <w:rPr>
+                <w:noProof/>
+                <w:webHidden/>
+              </w:rPr>
+              <w:fldChar w:fldCharType="begin"/>
+            </w:r>
+            <w:r>
+              <w:rPr>
+                <w:noProof/>
+                <w:webHidden/>
+              </w:rPr>
+              <w:instrText xml:space="preserve"> PAGEREF _Toc470508964 \h </w:instrText>
+            </w:r>
+            <w:r>
+              <w:rPr>
+                <w:noProof/>
+                <w:webHidden/>
+              </w:rPr>
+            </w:r>
+            <w:r>
+              <w:rPr>
+                <w:noProof/>
+                <w:webHidden/>
+              </w:rPr>
+              <w:fldChar w:fldCharType="separate"/>
+            </w:r>
+            <w:r>
+              <w:rPr>
+                <w:noProof/>
+                <w:webHidden/>
+              </w:rPr>
+              <w:t>14</w:t>
+            </w:r>
+            <w:r>
+              <w:rPr>
+                <w:noProof/>
+                <w:webHidden/>
+              </w:rPr>
+              <w:fldChar w:fldCharType="end"/>
+            </w:r>
+          </w:hyperlink>
+        </w:p>
+        <w:p>
+          <w:pPr>
+            <w:pStyle w:val="TOC2"/>
+            <w:tabs>
+              <w:tab w:val="left" w:pos="880"/>
+              <w:tab w:val="right" w:leader="dot" w:pos="9350"/>
+            </w:tabs>
+            <w:rPr>
+              <w:rFonts w:asciiTheme="minorHAnsi" w:eastAsiaTheme="minorEastAsia" w:hAnsiTheme="minorHAnsi"/>
+              <w:noProof/>
+              <w:sz w:val="22"/>
+            </w:rPr>
+          </w:pPr>
+          <w:hyperlink w:anchor="_Toc470508965" w:history="1">
+            <w:r>
+              <w:rPr>
+                <w:rStyle w:val="Hyperlink"/>
+                <w:noProof/>
+              </w:rPr>
+              <w:t>6.</w:t>
+            </w:r>
+            <w:r>
+              <w:rPr>
+                <w:rFonts w:asciiTheme="minorHAnsi" w:eastAsiaTheme="minorEastAsia" w:hAnsiTheme="minorHAnsi"/>
+                <w:noProof/>
+                <w:sz w:val="22"/>
+              </w:rPr>
+              <w:tab/>
+            </w:r>
+            <w:r>
+              <w:rPr>
+                <w:rStyle w:val="Hyperlink"/>
+                <w:noProof/>
+              </w:rPr>
+              <w:t>Màn hình : bảng xếp hạng</w:t>
+            </w:r>
+            <w:r>
+              <w:rPr>
+                <w:noProof/>
+                <w:webHidden/>
+              </w:rPr>
+              <w:tab/>
+            </w:r>
+            <w:r>
+              <w:rPr>
+                <w:noProof/>
+                <w:webHidden/>
+              </w:rPr>
+              <w:fldChar w:fldCharType="begin"/>
+            </w:r>
+            <w:r>
+              <w:rPr>
+                <w:noProof/>
+                <w:webHidden/>
+              </w:rPr>
+              <w:instrText xml:space="preserve"> PAGEREF _Toc470508965 \h </w:instrText>
+            </w:r>
+            <w:r>
+              <w:rPr>
+                <w:noProof/>
+                <w:webHidden/>
+              </w:rPr>
+            </w:r>
+            <w:r>
+              <w:rPr>
+                <w:noProof/>
+                <w:webHidden/>
+              </w:rPr>
+              <w:fldChar w:fldCharType="separate"/>
+            </w:r>
+            <w:r>
+              <w:rPr>
+                <w:noProof/>
+                <w:webHidden/>
+              </w:rPr>
+              <w:t>15</w:t>
+            </w:r>
+            <w:r>
+              <w:rPr>
+                <w:noProof/>
+                <w:webHidden/>
+              </w:rPr>
+              <w:fldChar w:fldCharType="end"/>
+            </w:r>
+          </w:hyperlink>
+        </w:p>
+        <w:p>
+          <w:r>
+            <w:rPr>
+              <w:b/>
+              <w:bCs/>
+              <w:noProof/>
+            </w:rPr>
+            <w:fldChar w:fldCharType="end"/>
+          </w:r>
+        </w:p>
+      </w:sdtContent>
+    </w:sdt>
+    <w:p>
+      <w:pPr>
+        <w:rPr>
+          <w:rFonts w:cs="Times New Roman"/>
+          <w:szCs w:val="26"/>
+        </w:rPr>
+      </w:pPr>
+      <w:r>
+        <w:rPr>
+          <w:rFonts w:cs="Times New Roman"/>
+          <w:szCs w:val="26"/>
+        </w:rPr>
         <w:br w:type="page"/>
       </w:r>
     </w:p>
@@ -182,6 +1291,7 @@
           <w:rFonts w:cs="Times New Roman"/>
         </w:rPr>
       </w:pPr>
+      <w:bookmarkStart w:id="1" w:name="_Toc470508954"/>
       <w:r>
         <w:rPr>
           <w:rFonts w:cs="Times New Roman"/>
@@ -189,13 +1299,19 @@
         <w:lastRenderedPageBreak/>
         <w:t>Tổng quan</w:t>
       </w:r>
+      <w:bookmarkEnd w:id="1"/>
     </w:p>
     <w:p>
       <w:pPr>
         <w:pStyle w:val="Heading2"/>
       </w:pPr>
-      <w:r>
-        <w:t xml:space="preserve">Giới thiệu: </w:t>
+      <w:bookmarkStart w:id="2" w:name="_Toc470508955"/>
+      <w:r>
+        <w:t>Giới thiệu:</w:t>
+      </w:r>
+      <w:bookmarkEnd w:id="2"/>
+      <w:r>
+        <w:t xml:space="preserve"> </w:t>
       </w:r>
     </w:p>
     <w:p>
@@ -214,9 +1330,11 @@
       <w:pPr>
         <w:pStyle w:val="Heading2"/>
       </w:pPr>
+      <w:bookmarkStart w:id="3" w:name="_Toc470508956"/>
       <w:r>
         <w:t>Một số app hiện có:</w:t>
       </w:r>
+      <w:bookmarkEnd w:id="3"/>
     </w:p>
     <w:p/>
     <w:p>
@@ -553,8 +1671,34 @@
       <w:pPr>
         <w:pStyle w:val="Heading1"/>
       </w:pPr>
+      <w:bookmarkStart w:id="4" w:name="_Toc470508957"/>
       <w:r>
         <w:lastRenderedPageBreak/>
+        <w:t xml:space="preserve">Các nguyên tắc thiết kế app </w:t>
+      </w:r>
+      <w:r>
+        <w:t>nên</w:t>
+      </w:r>
+      <w:r>
+        <w:t xml:space="preserve"> tuân thủ</w:t>
+      </w:r>
+      <w:bookmarkEnd w:id="4"/>
+    </w:p>
+    <w:p>
+      <w:pPr>
+        <w:pStyle w:val="ListParagraph"/>
+        <w:rPr>
+          <w:rFonts w:cs="Times New Roman"/>
+          <w:szCs w:val="26"/>
+        </w:rPr>
+      </w:pPr>
+    </w:p>
+    <w:p>
+      <w:pPr>
+        <w:pStyle w:val="Heading1"/>
+      </w:pPr>
+      <w:bookmarkStart w:id="5" w:name="_Toc470508958"/>
+      <w:r>
         <w:t>Thiết kế</w:t>
       </w:r>
       <w:r>
@@ -563,6 +1707,7 @@
       <w:r>
         <w:t>:</w:t>
       </w:r>
+      <w:bookmarkEnd w:id="5"/>
     </w:p>
     <w:p>
       <w:pPr>
@@ -1017,41 +2162,21 @@
       </w:r>
     </w:p>
     <w:p>
-      <w:pPr>
-        <w:rPr>
-          <w:rFonts w:cs="Times New Roman"/>
-          <w:b/>
-          <w:szCs w:val="26"/>
-        </w:rPr>
-      </w:pPr>
+      <w:r>
+        <w:lastRenderedPageBreak/>
+        <w:br w:type="page"/>
+      </w:r>
     </w:p>
     <w:p>
       <w:pPr>
         <w:pStyle w:val="Heading1"/>
       </w:pPr>
-      <w:r>
-        <w:t xml:space="preserve">Các nguyên tắc thiết kế app </w:t>
-      </w:r>
-      <w:r>
-        <w:t>nên</w:t>
-      </w:r>
-      <w:r>
-        <w:t xml:space="preserve"> tuân thủ</w:t>
-      </w:r>
-    </w:p>
-    <w:p>
-      <w:r>
-        <w:br w:type="page"/>
-      </w:r>
-    </w:p>
-    <w:p>
-      <w:pPr>
-        <w:pStyle w:val="Heading1"/>
-      </w:pPr>
+      <w:bookmarkStart w:id="6" w:name="_Toc470508959"/>
       <w:r>
         <w:lastRenderedPageBreak/>
         <w:t>Giao diện sau coding</w:t>
       </w:r>
+      <w:bookmarkEnd w:id="6"/>
     </w:p>
     <w:p/>
     <w:p>
@@ -1062,9 +2187,14 @@
           <w:numId w:val="2"/>
         </w:numPr>
       </w:pPr>
+      <w:bookmarkStart w:id="7" w:name="_Toc470508960"/>
+      <w:r>
+        <w:t xml:space="preserve">Màn hình : </w:t>
+      </w:r>
       <w:r>
         <w:t>Thanh menu và điều hướng</w:t>
       </w:r>
+      <w:bookmarkEnd w:id="7"/>
     </w:p>
     <w:p>
       <w:pPr>
@@ -1502,11 +2632,23 @@
     <w:p>
       <w:pPr>
         <w:pStyle w:val="Heading2"/>
-      </w:pPr>
+        <w:numPr>
+          <w:ilvl w:val="0"/>
+          <w:numId w:val="2"/>
+        </w:numPr>
+      </w:pPr>
+      <w:bookmarkStart w:id="8" w:name="_Toc470508961"/>
       <w:r>
         <w:lastRenderedPageBreak/>
-        <w:t>Màn hình lịch thi đấu</w:t>
-      </w:r>
+        <w:t>Màn hình</w:t>
+      </w:r>
+      <w:r>
+        <w:t xml:space="preserve"> :</w:t>
+      </w:r>
+      <w:r>
+        <w:t xml:space="preserve"> lịch thi đấu</w:t>
+      </w:r>
+      <w:bookmarkEnd w:id="8"/>
     </w:p>
     <w:p>
       <w:pPr>
@@ -1522,28 +2664,21 @@
     </w:p>
     <w:p>
       <w:pPr>
-        <w:pStyle w:val="ListParagraph"/>
-        <w:numPr>
-          <w:ilvl w:val="1"/>
-          <w:numId w:val="3"/>
-        </w:numPr>
-        <w:outlineLvl w:val="1"/>
-        <w:rPr>
-          <w:rFonts w:cs="Times New Roman"/>
-          <w:szCs w:val="26"/>
-        </w:rPr>
-      </w:pPr>
-      <w:r>
-        <w:rPr>
-          <w:rFonts w:cs="Times New Roman"/>
+        <w:jc w:val="center"/>
+        <w:rPr>
+          <w:i/>
+        </w:rPr>
+      </w:pPr>
+      <w:r>
+        <w:rPr>
+          <w:i/>
           <w:noProof/>
-          <w:szCs w:val="26"/>
         </w:rPr>
         <w:drawing>
-          <wp:anchor distT="0" distB="0" distL="114300" distR="114300" simplePos="0" relativeHeight="251659264" behindDoc="0" locked="0" layoutInCell="1" allowOverlap="1" wp14:anchorId="3E3FAB52" wp14:editId="2B9C404F">
+          <wp:anchor distT="0" distB="0" distL="114300" distR="114300" simplePos="0" relativeHeight="251659264" behindDoc="0" locked="0" layoutInCell="1" allowOverlap="1" wp14:anchorId="72618C56" wp14:editId="2351C178">
             <wp:simplePos x="0" y="0"/>
             <wp:positionH relativeFrom="column">
-              <wp:posOffset>895350</wp:posOffset>
+              <wp:posOffset>1323975</wp:posOffset>
             </wp:positionH>
             <wp:positionV relativeFrom="paragraph">
               <wp:posOffset>380365</wp:posOffset>
@@ -1604,8 +2739,7 @@
       </w:r>
       <w:r>
         <w:rPr>
-          <w:rFonts w:cs="Times New Roman"/>
-          <w:szCs w:val="26"/>
+          <w:i/>
         </w:rPr>
         <w:t>Màn hình portrait</w:t>
       </w:r>
@@ -1636,26 +2770,19 @@
     </w:p>
     <w:p>
       <w:pPr>
-        <w:pStyle w:val="ListParagraph"/>
-        <w:numPr>
-          <w:ilvl w:val="1"/>
-          <w:numId w:val="3"/>
-        </w:numPr>
-        <w:outlineLvl w:val="1"/>
-        <w:rPr>
-          <w:rFonts w:cs="Times New Roman"/>
-          <w:szCs w:val="26"/>
-        </w:rPr>
-      </w:pPr>
-      <w:r>
-        <w:rPr>
-          <w:rFonts w:cs="Times New Roman"/>
+        <w:jc w:val="center"/>
+        <w:rPr>
+          <w:i/>
+        </w:rPr>
+      </w:pPr>
+      <w:r>
+        <w:rPr>
+          <w:i/>
           <w:noProof/>
-          <w:szCs w:val="26"/>
         </w:rPr>
         <w:lastRenderedPageBreak/>
         <w:drawing>
-          <wp:anchor distT="0" distB="0" distL="114300" distR="114300" simplePos="0" relativeHeight="251660288" behindDoc="0" locked="0" layoutInCell="1" allowOverlap="1" wp14:anchorId="2ED579D4" wp14:editId="4EAF96C7">
+          <wp:anchor distT="0" distB="0" distL="114300" distR="114300" simplePos="0" relativeHeight="251660288" behindDoc="0" locked="0" layoutInCell="1" allowOverlap="1" wp14:anchorId="1277E6BF" wp14:editId="1CDBF22C">
             <wp:simplePos x="0" y="0"/>
             <wp:positionH relativeFrom="margin">
               <wp:align>right</wp:align>
@@ -1713,19 +2840,10 @@
       </w:r>
       <w:r>
         <w:rPr>
-          <w:rFonts w:cs="Times New Roman"/>
-          <w:szCs w:val="26"/>
+          <w:i/>
         </w:rPr>
         <w:t>Màn hình landscape</w:t>
       </w:r>
-    </w:p>
-    <w:p>
-      <w:pPr>
-        <w:rPr>
-          <w:rFonts w:cs="Times New Roman"/>
-          <w:szCs w:val="26"/>
-        </w:rPr>
-      </w:pPr>
     </w:p>
     <w:p>
       <w:pPr>
@@ -2024,11 +3142,23 @@
     <w:p>
       <w:pPr>
         <w:pStyle w:val="Heading2"/>
-      </w:pPr>
+        <w:numPr>
+          <w:ilvl w:val="0"/>
+          <w:numId w:val="2"/>
+        </w:numPr>
+      </w:pPr>
+      <w:bookmarkStart w:id="9" w:name="_Toc470508962"/>
       <w:r>
         <w:lastRenderedPageBreak/>
-        <w:t>Màn hình một trận đấu sắp diễn ra</w:t>
-      </w:r>
+        <w:t xml:space="preserve">Màn hình </w:t>
+      </w:r>
+      <w:r>
+        <w:t xml:space="preserve">: </w:t>
+      </w:r>
+      <w:r>
+        <w:t>một trận đấu sắp diễn ra</w:t>
+      </w:r>
+      <w:bookmarkEnd w:id="9"/>
     </w:p>
     <w:p>
       <w:pPr>
@@ -2045,7 +3175,7 @@
           <w:szCs w:val="26"/>
         </w:rPr>
         <w:drawing>
-          <wp:inline distT="0" distB="0" distL="0" distR="0">
+          <wp:inline distT="0" distB="0" distL="0" distR="0" wp14:anchorId="251EE2F3" wp14:editId="2CF54B76">
             <wp:extent cx="3972479" cy="6106377"/>
             <wp:effectExtent l="0" t="0" r="9525" b="8890"/>
             <wp:docPr id="4" name="Picture 4"/>
@@ -2316,10 +3446,22 @@
     <w:p>
       <w:pPr>
         <w:pStyle w:val="Heading2"/>
-      </w:pPr>
-      <w:r>
-        <w:t>Màn hình các sự kiện</w:t>
-      </w:r>
+        <w:numPr>
+          <w:ilvl w:val="0"/>
+          <w:numId w:val="2"/>
+        </w:numPr>
+      </w:pPr>
+      <w:bookmarkStart w:id="10" w:name="_Toc470508963"/>
+      <w:r>
+        <w:t>Màn hình</w:t>
+      </w:r>
+      <w:r>
+        <w:t xml:space="preserve"> : </w:t>
+      </w:r>
+      <w:r>
+        <w:t xml:space="preserve"> các sự kiện</w:t>
+      </w:r>
+      <w:bookmarkEnd w:id="10"/>
       <w:r>
         <w:rPr>
           <w:rFonts w:cs="Times New Roman"/>
@@ -2359,7 +3501,7 @@
           <w:noProof/>
         </w:rPr>
         <w:drawing>
-          <wp:inline distT="0" distB="0" distL="0" distR="0">
+          <wp:inline distT="0" distB="0" distL="0" distR="0" wp14:anchorId="595CB6C5" wp14:editId="54DC99A7">
             <wp:extent cx="3487420" cy="4486275"/>
             <wp:effectExtent l="0" t="0" r="0" b="9525"/>
             <wp:docPr id="5" name="Picture 5"/>
@@ -2748,11 +3890,23 @@
     <w:p>
       <w:pPr>
         <w:pStyle w:val="Heading2"/>
-      </w:pPr>
+        <w:numPr>
+          <w:ilvl w:val="0"/>
+          <w:numId w:val="2"/>
+        </w:numPr>
+      </w:pPr>
+      <w:bookmarkStart w:id="11" w:name="_Toc470508964"/>
       <w:r>
         <w:lastRenderedPageBreak/>
-        <w:t>Màn hình một tin tức</w:t>
-      </w:r>
+        <w:t>Màn hình</w:t>
+      </w:r>
+      <w:r>
+        <w:t xml:space="preserve"> : </w:t>
+      </w:r>
+      <w:r>
+        <w:t xml:space="preserve"> một tin tức</w:t>
+      </w:r>
+      <w:bookmarkEnd w:id="11"/>
     </w:p>
     <w:p>
       <w:pPr>
@@ -2797,7 +3951,7 @@
           <w:szCs w:val="26"/>
         </w:rPr>
         <w:drawing>
-          <wp:inline distT="0" distB="0" distL="0" distR="0">
+          <wp:inline distT="0" distB="0" distL="0" distR="0" wp14:anchorId="2DFF7FB3" wp14:editId="3DD2BC4F">
             <wp:extent cx="3337917" cy="5934075"/>
             <wp:effectExtent l="0" t="0" r="0" b="0"/>
             <wp:docPr id="6" name="Picture 6"/>
@@ -2990,10 +4144,16 @@
     <w:p>
       <w:pPr>
         <w:pStyle w:val="Heading2"/>
-      </w:pPr>
+        <w:numPr>
+          <w:ilvl w:val="0"/>
+          <w:numId w:val="2"/>
+        </w:numPr>
+      </w:pPr>
+      <w:bookmarkStart w:id="12" w:name="_Toc470508965"/>
       <w:r>
         <w:t>Màn hình : bảng xếp hạng</w:t>
       </w:r>
+      <w:bookmarkEnd w:id="12"/>
     </w:p>
     <w:p>
       <w:pPr>
@@ -3296,16 +4456,7 @@
           <w:rFonts w:cs="Times New Roman"/>
           <w:szCs w:val="26"/>
         </w:rPr>
-        <w:t>Luồn</w:t>
-      </w:r>
-      <w:bookmarkStart w:id="0" w:name="_GoBack"/>
-      <w:bookmarkEnd w:id="0"/>
-      <w:r>
-        <w:rPr>
-          <w:rFonts w:cs="Times New Roman"/>
-          <w:szCs w:val="26"/>
-        </w:rPr>
-        <w:t>g chức năng</w:t>
+        <w:t>Luồng chức năng</w:t>
       </w:r>
     </w:p>
     <w:p>
@@ -5916,6 +7067,61 @@
       <w:szCs w:val="32"/>
     </w:rPr>
   </w:style>
+  <w:style w:type="paragraph" w:styleId="TOCHeading">
+    <w:name w:val="TOC Heading"/>
+    <w:basedOn w:val="Heading1"/>
+    <w:next w:val="Normal"/>
+    <w:uiPriority w:val="39"/>
+    <w:unhideWhenUsed/>
+    <w:qFormat/>
+    <w:rsid w:val="00905B79"/>
+    <w:pPr>
+      <w:numPr>
+        <w:numId w:val="0"/>
+      </w:numPr>
+      <w:outlineLvl w:val="9"/>
+    </w:pPr>
+    <w:rPr>
+      <w:rFonts w:asciiTheme="majorHAnsi" w:hAnsiTheme="majorHAnsi"/>
+      <w:color w:val="2E74B5" w:themeColor="accent1" w:themeShade="BF"/>
+    </w:rPr>
+  </w:style>
+  <w:style w:type="paragraph" w:styleId="TOC1">
+    <w:name w:val="toc 1"/>
+    <w:basedOn w:val="Normal"/>
+    <w:next w:val="Normal"/>
+    <w:autoRedefine/>
+    <w:uiPriority w:val="39"/>
+    <w:unhideWhenUsed/>
+    <w:rsid w:val="00905B79"/>
+    <w:pPr>
+      <w:spacing w:after="100"/>
+    </w:pPr>
+  </w:style>
+  <w:style w:type="paragraph" w:styleId="TOC2">
+    <w:name w:val="toc 2"/>
+    <w:basedOn w:val="Normal"/>
+    <w:next w:val="Normal"/>
+    <w:autoRedefine/>
+    <w:uiPriority w:val="39"/>
+    <w:unhideWhenUsed/>
+    <w:rsid w:val="00905B79"/>
+    <w:pPr>
+      <w:spacing w:after="100"/>
+      <w:ind w:left="260"/>
+    </w:pPr>
+  </w:style>
+  <w:style w:type="character" w:styleId="Hyperlink">
+    <w:name w:val="Hyperlink"/>
+    <w:basedOn w:val="DefaultParagraphFont"/>
+    <w:uiPriority w:val="99"/>
+    <w:unhideWhenUsed/>
+    <w:rsid w:val="00905B79"/>
+    <w:rPr>
+      <w:color w:val="0563C1" w:themeColor="hyperlink"/>
+      <w:u w:val="single"/>
+    </w:rPr>
+  </w:style>
 </w:styles>
 </file>
 
@@ -6185,7 +7391,7 @@
 </file>
 
 <file path=customXml/itemProps1.xml><?xml version="1.0" encoding="utf-8"?>
-<ds:datastoreItem xmlns:ds="http://schemas.openxmlformats.org/officeDocument/2006/customXml" ds:itemID="{380DF40B-3A0C-4CA5-AD4A-0BB4E149DC66}">
+<ds:datastoreItem xmlns:ds="http://schemas.openxmlformats.org/officeDocument/2006/customXml" ds:itemID="{7FCBB3C9-1B36-4DEA-95EA-15CF8EED5636}">
   <ds:schemaRefs>
     <ds:schemaRef ds:uri="http://schemas.openxmlformats.org/officeDocument/2006/bibliography"/>
   </ds:schemaRefs>

</xml_diff>

<commit_message>
Sửa lại mẫu báo cáo
</commit_message>
<xml_diff>
--- a/Android/Baocao/BaoCaoBaiTapLon2.docx
+++ b/Android/Baocao/BaoCaoBaiTapLon2.docx
@@ -4,13 +4,116 @@
   <w:body>
     <w:p>
       <w:pPr>
-        <w:jc w:val="center"/>
+        <w:rPr>
+          <w:rFonts w:cs="Times New Roman"/>
+          <w:sz w:val="28"/>
+          <w:szCs w:val="28"/>
+        </w:rPr>
+      </w:pPr>
+      <w:r>
+        <w:rPr>
+          <w:rFonts w:cs="Times New Roman"/>
+          <w:sz w:val="28"/>
+          <w:szCs w:val="28"/>
+        </w:rPr>
+        <w:t>Thành viên nhóm 8:</w:t>
+      </w:r>
+    </w:p>
+    <w:p>
+      <w:pPr>
+        <w:rPr>
+          <w:rFonts w:cs="Times New Roman"/>
+          <w:sz w:val="28"/>
+          <w:szCs w:val="28"/>
+        </w:rPr>
+      </w:pPr>
+      <w:r>
+        <w:rPr>
+          <w:rFonts w:cs="Times New Roman"/>
+          <w:sz w:val="28"/>
+          <w:szCs w:val="28"/>
+        </w:rPr>
+        <w:t>Bạch Văn Thuần</w:t>
+      </w:r>
+    </w:p>
+    <w:p>
+      <w:pPr>
+        <w:rPr>
+          <w:rFonts w:cs="Times New Roman"/>
+          <w:sz w:val="28"/>
+          <w:szCs w:val="28"/>
+        </w:rPr>
+      </w:pPr>
+      <w:r>
+        <w:rPr>
+          <w:rFonts w:cs="Times New Roman"/>
+          <w:sz w:val="28"/>
+          <w:szCs w:val="28"/>
+        </w:rPr>
+        <w:t>Nguyễn Đức Thuần</w:t>
+      </w:r>
+    </w:p>
+    <w:p>
+      <w:pPr>
+        <w:rPr>
+          <w:rFonts w:cs="Times New Roman"/>
+          <w:sz w:val="28"/>
+          <w:szCs w:val="28"/>
+        </w:rPr>
+      </w:pPr>
+      <w:r>
+        <w:rPr>
+          <w:rFonts w:cs="Times New Roman"/>
+          <w:sz w:val="28"/>
+          <w:szCs w:val="28"/>
+        </w:rPr>
+        <w:t>Trần Viết Tiệp</w:t>
+      </w:r>
+    </w:p>
+    <w:p>
+      <w:pPr>
+        <w:rPr>
+          <w:rFonts w:cs="Times New Roman"/>
+          <w:sz w:val="28"/>
+          <w:szCs w:val="28"/>
+        </w:rPr>
+      </w:pPr>
+      <w:r>
+        <w:rPr>
+          <w:rFonts w:cs="Times New Roman"/>
+          <w:sz w:val="28"/>
+          <w:szCs w:val="28"/>
+        </w:rPr>
+        <w:t>Trần Đức Toàn</w:t>
+      </w:r>
+    </w:p>
+    <w:p>
+      <w:pPr>
+        <w:rPr>
+          <w:rFonts w:cs="Times New Roman"/>
+          <w:sz w:val="28"/>
+          <w:szCs w:val="28"/>
+        </w:rPr>
+      </w:pPr>
+      <w:r>
+        <w:rPr>
+          <w:rFonts w:cs="Times New Roman"/>
+          <w:sz w:val="28"/>
+          <w:szCs w:val="28"/>
+        </w:rPr>
+        <w:t>Phan Thị Hà Trang</w:t>
+      </w:r>
+    </w:p>
+    <w:p>
+      <w:pPr>
         <w:rPr>
           <w:rFonts w:cs="Times New Roman"/>
           <w:b/>
           <w:szCs w:val="26"/>
         </w:rPr>
       </w:pPr>
+      <w:bookmarkStart w:id="0" w:name="_GoBack"/>
+      <w:bookmarkEnd w:id="0"/>
     </w:p>
     <w:p>
       <w:pPr>
@@ -115,25 +218,7 @@
           <w:sz w:val="60"/>
           <w:szCs w:val="60"/>
         </w:rPr>
-        <w:t>Báo cáo bài tập lớ</w:t>
-      </w:r>
-      <w:r>
-        <w:rPr>
-          <w:rFonts w:cs="Times New Roman"/>
-          <w:b/>
-          <w:sz w:val="60"/>
-          <w:szCs w:val="60"/>
-        </w:rPr>
-        <w:t>n 2</w:t>
-      </w:r>
-      <w:r>
-        <w:rPr>
-          <w:rFonts w:cs="Times New Roman"/>
-          <w:b/>
-          <w:sz w:val="60"/>
-          <w:szCs w:val="60"/>
-        </w:rPr>
-        <w:t xml:space="preserve"> nhóm 8 DTUI</w:t>
+        <w:t>Báo cáo bài tập lớn 2 nhóm 8 DTUI</w:t>
       </w:r>
     </w:p>
     <w:p>
@@ -151,15 +236,7 @@
           <w:sz w:val="36"/>
           <w:szCs w:val="36"/>
         </w:rPr>
-        <w:t xml:space="preserve">Thiết kế giao diện </w:t>
-      </w:r>
-      <w:r>
-        <w:rPr>
-          <w:rFonts w:cs="Times New Roman"/>
-          <w:sz w:val="36"/>
-          <w:szCs w:val="36"/>
-        </w:rPr>
-        <w:t>ứng dụng di động “App Tin tức bóng đá”</w:t>
+        <w:t>Thiết kế giao diện ứng dụng di động “App Tin tức bóng đá”</w:t>
       </w:r>
     </w:p>
     <w:p>
@@ -194,8 +271,6 @@
         </w:rPr>
       </w:sdtEndPr>
       <w:sdtContent>
-        <w:bookmarkStart w:id="0" w:name="_GoBack" w:displacedByCustomXml="prev"/>
-        <w:bookmarkEnd w:id="0" w:displacedByCustomXml="prev"/>
         <w:p>
           <w:pPr>
             <w:jc w:val="center"/>
@@ -236,11 +311,12 @@
           <w:r>
             <w:fldChar w:fldCharType="separate"/>
           </w:r>
-          <w:hyperlink w:anchor="_Toc470508954" w:history="1">
+          <w:hyperlink w:anchor="_Toc470509948" w:history="1">
             <w:r>
               <w:rPr>
                 <w:rStyle w:val="Hyperlink"/>
                 <w:rFonts w:cs="Times New Roman"/>
+                <w:b/>
                 <w:noProof/>
               </w:rPr>
               <w:t>I.</w:t>
@@ -257,6 +333,7 @@
               <w:rPr>
                 <w:rStyle w:val="Hyperlink"/>
                 <w:rFonts w:cs="Times New Roman"/>
+                <w:b/>
                 <w:noProof/>
               </w:rPr>
               <w:t>Tổng quan</w:t>
@@ -280,7 +357,7 @@
                 <w:noProof/>
                 <w:webHidden/>
               </w:rPr>
-              <w:instrText xml:space="preserve"> PAGEREF _Toc470508954 \h </w:instrText>
+              <w:instrText xml:space="preserve"> PAGEREF _Toc470509948 \h </w:instrText>
             </w:r>
             <w:r>
               <w:rPr>
@@ -324,7 +401,7 @@
               <w:sz w:val="22"/>
             </w:rPr>
           </w:pPr>
-          <w:hyperlink w:anchor="_Toc470508955" w:history="1">
+          <w:hyperlink w:anchor="_Toc470509949" w:history="1">
             <w:r>
               <w:rPr>
                 <w:rStyle w:val="Hyperlink"/>
@@ -366,7 +443,7 @@
                 <w:noProof/>
                 <w:webHidden/>
               </w:rPr>
-              <w:instrText xml:space="preserve"> PAGEREF _Toc470508955 \h </w:instrText>
+              <w:instrText xml:space="preserve"> PAGEREF _Toc470509949 \h </w:instrText>
             </w:r>
             <w:r>
               <w:rPr>
@@ -410,7 +487,7 @@
               <w:sz w:val="22"/>
             </w:rPr>
           </w:pPr>
-          <w:hyperlink w:anchor="_Toc470508956" w:history="1">
+          <w:hyperlink w:anchor="_Toc470509950" w:history="1">
             <w:r>
               <w:rPr>
                 <w:rStyle w:val="Hyperlink"/>
@@ -452,7 +529,7 @@
                 <w:noProof/>
                 <w:webHidden/>
               </w:rPr>
-              <w:instrText xml:space="preserve"> PAGEREF _Toc470508956 \h </w:instrText>
+              <w:instrText xml:space="preserve"> PAGEREF _Toc470509950 \h </w:instrText>
             </w:r>
             <w:r>
               <w:rPr>
@@ -496,10 +573,11 @@
               <w:sz w:val="22"/>
             </w:rPr>
           </w:pPr>
-          <w:hyperlink w:anchor="_Toc470508957" w:history="1">
+          <w:hyperlink w:anchor="_Toc470509951" w:history="1">
             <w:r>
               <w:rPr>
                 <w:rStyle w:val="Hyperlink"/>
+                <w:b/>
                 <w:noProof/>
               </w:rPr>
               <w:t>II.</w:t>
@@ -515,9 +593,10 @@
             <w:r>
               <w:rPr>
                 <w:rStyle w:val="Hyperlink"/>
-                <w:noProof/>
-              </w:rPr>
-              <w:t>Các nguyên tắc thiết kế app nên tuân thủ</w:t>
+                <w:b/>
+                <w:noProof/>
+              </w:rPr>
+              <w:t>Thiết kế wireframe:</w:t>
             </w:r>
             <w:r>
               <w:rPr>
@@ -538,7 +617,7 @@
                 <w:noProof/>
                 <w:webHidden/>
               </w:rPr>
-              <w:instrText xml:space="preserve"> PAGEREF _Toc470508957 \h </w:instrText>
+              <w:instrText xml:space="preserve"> PAGEREF _Toc470509951 \h </w:instrText>
             </w:r>
             <w:r>
               <w:rPr>
@@ -582,10 +661,11 @@
               <w:sz w:val="22"/>
             </w:rPr>
           </w:pPr>
-          <w:hyperlink w:anchor="_Toc470508958" w:history="1">
+          <w:hyperlink w:anchor="_Toc470509952" w:history="1">
             <w:r>
               <w:rPr>
                 <w:rStyle w:val="Hyperlink"/>
+                <w:b/>
                 <w:noProof/>
               </w:rPr>
               <w:t>III.</w:t>
@@ -601,9 +681,10 @@
             <w:r>
               <w:rPr>
                 <w:rStyle w:val="Hyperlink"/>
-                <w:noProof/>
-              </w:rPr>
-              <w:t>Thiết kế wireframe:</w:t>
+                <w:b/>
+                <w:noProof/>
+              </w:rPr>
+              <w:t>Giao diện sau coding</w:t>
             </w:r>
             <w:r>
               <w:rPr>
@@ -624,93 +705,7 @@
                 <w:noProof/>
                 <w:webHidden/>
               </w:rPr>
-              <w:instrText xml:space="preserve"> PAGEREF _Toc470508958 \h </w:instrText>
-            </w:r>
-            <w:r>
-              <w:rPr>
-                <w:noProof/>
-                <w:webHidden/>
-              </w:rPr>
-            </w:r>
-            <w:r>
-              <w:rPr>
-                <w:noProof/>
-                <w:webHidden/>
-              </w:rPr>
-              <w:fldChar w:fldCharType="separate"/>
-            </w:r>
-            <w:r>
-              <w:rPr>
-                <w:noProof/>
-                <w:webHidden/>
-              </w:rPr>
-              <w:t>5</w:t>
-            </w:r>
-            <w:r>
-              <w:rPr>
-                <w:noProof/>
-                <w:webHidden/>
-              </w:rPr>
-              <w:fldChar w:fldCharType="end"/>
-            </w:r>
-          </w:hyperlink>
-        </w:p>
-        <w:p>
-          <w:pPr>
-            <w:pStyle w:val="TOC1"/>
-            <w:tabs>
-              <w:tab w:val="left" w:pos="660"/>
-              <w:tab w:val="right" w:leader="dot" w:pos="9350"/>
-            </w:tabs>
-            <w:rPr>
-              <w:rFonts w:asciiTheme="minorHAnsi" w:eastAsiaTheme="minorEastAsia" w:hAnsiTheme="minorHAnsi"/>
-              <w:noProof/>
-              <w:sz w:val="22"/>
-            </w:rPr>
-          </w:pPr>
-          <w:hyperlink w:anchor="_Toc470508959" w:history="1">
-            <w:r>
-              <w:rPr>
-                <w:rStyle w:val="Hyperlink"/>
-                <w:noProof/>
-              </w:rPr>
-              <w:t>IV.</w:t>
-            </w:r>
-            <w:r>
-              <w:rPr>
-                <w:rFonts w:asciiTheme="minorHAnsi" w:eastAsiaTheme="minorEastAsia" w:hAnsiTheme="minorHAnsi"/>
-                <w:noProof/>
-                <w:sz w:val="22"/>
-              </w:rPr>
-              <w:tab/>
-            </w:r>
-            <w:r>
-              <w:rPr>
-                <w:rStyle w:val="Hyperlink"/>
-                <w:noProof/>
-              </w:rPr>
-              <w:t>Giao diện sau coding</w:t>
-            </w:r>
-            <w:r>
-              <w:rPr>
-                <w:noProof/>
-                <w:webHidden/>
-              </w:rPr>
-              <w:tab/>
-            </w:r>
-            <w:r>
-              <w:rPr>
-                <w:noProof/>
-                <w:webHidden/>
-              </w:rPr>
-              <w:fldChar w:fldCharType="begin"/>
-            </w:r>
-            <w:r>
-              <w:rPr>
-                <w:noProof/>
-                <w:webHidden/>
-              </w:rPr>
-              <w:instrText xml:space="preserve"> PAGEREF _Toc470508959 \h </w:instrText>
+              <w:instrText xml:space="preserve"> PAGEREF _Toc470509952 \h </w:instrText>
             </w:r>
             <w:r>
               <w:rPr>
@@ -754,7 +749,7 @@
               <w:sz w:val="22"/>
             </w:rPr>
           </w:pPr>
-          <w:hyperlink w:anchor="_Toc470508960" w:history="1">
+          <w:hyperlink w:anchor="_Toc470509953" w:history="1">
             <w:r>
               <w:rPr>
                 <w:rStyle w:val="Hyperlink"/>
@@ -796,7 +791,7 @@
                 <w:noProof/>
                 <w:webHidden/>
               </w:rPr>
-              <w:instrText xml:space="preserve"> PAGEREF _Toc470508960 \h </w:instrText>
+              <w:instrText xml:space="preserve"> PAGEREF _Toc470509953 \h </w:instrText>
             </w:r>
             <w:r>
               <w:rPr>
@@ -840,7 +835,7 @@
               <w:sz w:val="22"/>
             </w:rPr>
           </w:pPr>
-          <w:hyperlink w:anchor="_Toc470508961" w:history="1">
+          <w:hyperlink w:anchor="_Toc470509954" w:history="1">
             <w:r>
               <w:rPr>
                 <w:rStyle w:val="Hyperlink"/>
@@ -882,7 +877,7 @@
                 <w:noProof/>
                 <w:webHidden/>
               </w:rPr>
-              <w:instrText xml:space="preserve"> PAGEREF _Toc470508961 \h </w:instrText>
+              <w:instrText xml:space="preserve"> PAGEREF _Toc470509954 \h </w:instrText>
             </w:r>
             <w:r>
               <w:rPr>
@@ -926,7 +921,7 @@
               <w:sz w:val="22"/>
             </w:rPr>
           </w:pPr>
-          <w:hyperlink w:anchor="_Toc470508962" w:history="1">
+          <w:hyperlink w:anchor="_Toc470509955" w:history="1">
             <w:r>
               <w:rPr>
                 <w:rStyle w:val="Hyperlink"/>
@@ -968,7 +963,7 @@
                 <w:noProof/>
                 <w:webHidden/>
               </w:rPr>
-              <w:instrText xml:space="preserve"> PAGEREF _Toc470508962 \h </w:instrText>
+              <w:instrText xml:space="preserve"> PAGEREF _Toc470509955 \h </w:instrText>
             </w:r>
             <w:r>
               <w:rPr>
@@ -1012,7 +1007,7 @@
               <w:sz w:val="22"/>
             </w:rPr>
           </w:pPr>
-          <w:hyperlink w:anchor="_Toc470508963" w:history="1">
+          <w:hyperlink w:anchor="_Toc470509956" w:history="1">
             <w:r>
               <w:rPr>
                 <w:rStyle w:val="Hyperlink"/>
@@ -1054,7 +1049,7 @@
                 <w:noProof/>
                 <w:webHidden/>
               </w:rPr>
-              <w:instrText xml:space="preserve"> PAGEREF _Toc470508963 \h </w:instrText>
+              <w:instrText xml:space="preserve"> PAGEREF _Toc470509956 \h </w:instrText>
             </w:r>
             <w:r>
               <w:rPr>
@@ -1098,7 +1093,7 @@
               <w:sz w:val="22"/>
             </w:rPr>
           </w:pPr>
-          <w:hyperlink w:anchor="_Toc470508964" w:history="1">
+          <w:hyperlink w:anchor="_Toc470509957" w:history="1">
             <w:r>
               <w:rPr>
                 <w:rStyle w:val="Hyperlink"/>
@@ -1140,7 +1135,7 @@
                 <w:noProof/>
                 <w:webHidden/>
               </w:rPr>
-              <w:instrText xml:space="preserve"> PAGEREF _Toc470508964 \h </w:instrText>
+              <w:instrText xml:space="preserve"> PAGEREF _Toc470509957 \h </w:instrText>
             </w:r>
             <w:r>
               <w:rPr>
@@ -1184,7 +1179,7 @@
               <w:sz w:val="22"/>
             </w:rPr>
           </w:pPr>
-          <w:hyperlink w:anchor="_Toc470508965" w:history="1">
+          <w:hyperlink w:anchor="_Toc470509958" w:history="1">
             <w:r>
               <w:rPr>
                 <w:rStyle w:val="Hyperlink"/>
@@ -1226,7 +1221,7 @@
                 <w:noProof/>
                 <w:webHidden/>
               </w:rPr>
-              <w:instrText xml:space="preserve"> PAGEREF _Toc470508965 \h </w:instrText>
+              <w:instrText xml:space="preserve"> PAGEREF _Toc470509958 \h </w:instrText>
             </w:r>
             <w:r>
               <w:rPr>
@@ -1289,12 +1284,14 @@
         <w:pStyle w:val="Heading1"/>
         <w:rPr>
           <w:rFonts w:cs="Times New Roman"/>
-        </w:rPr>
-      </w:pPr>
-      <w:bookmarkStart w:id="1" w:name="_Toc470508954"/>
-      <w:r>
-        <w:rPr>
-          <w:rFonts w:cs="Times New Roman"/>
+          <w:b/>
+        </w:rPr>
+      </w:pPr>
+      <w:bookmarkStart w:id="1" w:name="_Toc470509948"/>
+      <w:r>
+        <w:rPr>
+          <w:rFonts w:cs="Times New Roman"/>
+          <w:b/>
         </w:rPr>
         <w:lastRenderedPageBreak/>
         <w:t>Tổng quan</w:t>
@@ -1305,7 +1302,7 @@
       <w:pPr>
         <w:pStyle w:val="Heading2"/>
       </w:pPr>
-      <w:bookmarkStart w:id="2" w:name="_Toc470508955"/>
+      <w:bookmarkStart w:id="2" w:name="_Toc470509949"/>
       <w:r>
         <w:t>Giới thiệu:</w:t>
       </w:r>
@@ -1323,14 +1320,28 @@
         </w:rPr>
       </w:pPr>
       <w:r>
-        <w:t>Bóng đá là một môn thể thao rất hấp dẫn, đặc biệt với phái mạnh. Nhu cầu cập nhật tin tức về những trận cầu là không thể thiếu. Do đó, xây dựng một ứng dụng di động cập nhật các tin tức về bóng đá như tin hot, lịch thi đấu, bảng xếp hạng, kết quả,... là hữu ích.</w:t>
+        <w:t>Bóng đá là một môn thể thao rất hấp dẫn, đặc biệt với phái mạnh. Nhu cầu cập nhật tin tức về những trận cầu là không thể thiếu. Do đó, xây dựng một ứng dụng di động cập nhật các tin tức về bóng đá như tin hot, lịch thi đấu, bảng xếp hạng, kết quả</w:t>
+      </w:r>
+      <w:proofErr w:type="gramStart"/>
+      <w:r>
+        <w:t>,…</w:t>
+      </w:r>
+      <w:proofErr w:type="gramEnd"/>
+      <w:r>
+        <w:t xml:space="preserve"> là</w:t>
+      </w:r>
+      <w:r>
+        <w:t xml:space="preserve"> rất</w:t>
+      </w:r>
+      <w:r>
+        <w:t xml:space="preserve"> hữu ích.</w:t>
       </w:r>
     </w:p>
     <w:p>
       <w:pPr>
         <w:pStyle w:val="Heading2"/>
       </w:pPr>
-      <w:bookmarkStart w:id="3" w:name="_Toc470508956"/>
+      <w:bookmarkStart w:id="3" w:name="_Toc470509950"/>
       <w:r>
         <w:t>Một số app hiện có:</w:t>
       </w:r>
@@ -1347,6 +1358,9 @@
         </w:rPr>
       </w:pPr>
       <w:r>
+        <w:rPr>
+          <w:noProof/>
+        </w:rPr>
         <w:drawing>
           <wp:inline distT="0" distB="0" distL="0" distR="0">
             <wp:extent cx="4529455" cy="3710940"/>
@@ -1416,7 +1430,23 @@
           <w:rFonts w:cs="Times New Roman"/>
           <w:szCs w:val="26"/>
         </w:rPr>
-        <w:t xml:space="preserve">Nhược điểm : </w:t>
+        <w:t xml:space="preserve">Nhược </w:t>
+      </w:r>
+      <w:proofErr w:type="gramStart"/>
+      <w:r>
+        <w:rPr>
+          <w:rFonts w:cs="Times New Roman"/>
+          <w:szCs w:val="26"/>
+        </w:rPr>
+        <w:t>điểm :</w:t>
+      </w:r>
+      <w:proofErr w:type="gramEnd"/>
+      <w:r>
+        <w:rPr>
+          <w:rFonts w:cs="Times New Roman"/>
+          <w:szCs w:val="26"/>
+        </w:rPr>
+        <w:t xml:space="preserve"> </w:t>
       </w:r>
       <w:r>
         <w:rPr>
@@ -1554,7 +1584,23 @@
           <w:rFonts w:cs="Times New Roman"/>
           <w:szCs w:val="26"/>
         </w:rPr>
-        <w:t xml:space="preserve">Nhược điểm : </w:t>
+        <w:t xml:space="preserve">Nhược </w:t>
+      </w:r>
+      <w:proofErr w:type="gramStart"/>
+      <w:r>
+        <w:rPr>
+          <w:rFonts w:cs="Times New Roman"/>
+          <w:szCs w:val="26"/>
+        </w:rPr>
+        <w:t>điểm :</w:t>
+      </w:r>
+      <w:proofErr w:type="gramEnd"/>
+      <w:r>
+        <w:rPr>
+          <w:rFonts w:cs="Times New Roman"/>
+          <w:szCs w:val="26"/>
+        </w:rPr>
+        <w:t xml:space="preserve"> </w:t>
       </w:r>
       <w:r>
         <w:rPr>
@@ -1657,7 +1703,23 @@
           <w:rFonts w:cs="Times New Roman"/>
           <w:szCs w:val="26"/>
         </w:rPr>
-        <w:t xml:space="preserve">Nhược điểm : </w:t>
+        <w:t xml:space="preserve">Nhược </w:t>
+      </w:r>
+      <w:proofErr w:type="gramStart"/>
+      <w:r>
+        <w:rPr>
+          <w:rFonts w:cs="Times New Roman"/>
+          <w:szCs w:val="26"/>
+        </w:rPr>
+        <w:t>điểm :</w:t>
+      </w:r>
+      <w:proofErr w:type="gramEnd"/>
+      <w:r>
+        <w:rPr>
+          <w:rFonts w:cs="Times New Roman"/>
+          <w:szCs w:val="26"/>
+        </w:rPr>
+        <w:t xml:space="preserve"> </w:t>
       </w:r>
       <w:r>
         <w:rPr>
@@ -1669,45 +1731,40 @@
     </w:p>
     <w:p>
       <w:pPr>
+        <w:pStyle w:val="ListParagraph"/>
+        <w:rPr>
+          <w:rFonts w:cs="Times New Roman"/>
+          <w:szCs w:val="26"/>
+        </w:rPr>
+      </w:pPr>
+    </w:p>
+    <w:p>
+      <w:pPr>
         <w:pStyle w:val="Heading1"/>
-      </w:pPr>
-      <w:bookmarkStart w:id="4" w:name="_Toc470508957"/>
-      <w:r>
-        <w:lastRenderedPageBreak/>
-        <w:t xml:space="preserve">Các nguyên tắc thiết kế app </w:t>
-      </w:r>
-      <w:r>
-        <w:t>nên</w:t>
-      </w:r>
-      <w:r>
-        <w:t xml:space="preserve"> tuân thủ</w:t>
+        <w:rPr>
+          <w:b/>
+        </w:rPr>
+      </w:pPr>
+      <w:bookmarkStart w:id="4" w:name="_Toc470509951"/>
+      <w:r>
+        <w:rPr>
+          <w:b/>
+        </w:rPr>
+        <w:t>Thiết kế</w:t>
+      </w:r>
+      <w:r>
+        <w:rPr>
+          <w:b/>
+        </w:rPr>
+        <w:t xml:space="preserve"> wireframe</w:t>
+      </w:r>
+      <w:r>
+        <w:rPr>
+          <w:b/>
+        </w:rPr>
+        <w:t>:</w:t>
       </w:r>
       <w:bookmarkEnd w:id="4"/>
-    </w:p>
-    <w:p>
-      <w:pPr>
-        <w:pStyle w:val="ListParagraph"/>
-        <w:rPr>
-          <w:rFonts w:cs="Times New Roman"/>
-          <w:szCs w:val="26"/>
-        </w:rPr>
-      </w:pPr>
-    </w:p>
-    <w:p>
-      <w:pPr>
-        <w:pStyle w:val="Heading1"/>
-      </w:pPr>
-      <w:bookmarkStart w:id="5" w:name="_Toc470508958"/>
-      <w:r>
-        <w:t>Thiết kế</w:t>
-      </w:r>
-      <w:r>
-        <w:t xml:space="preserve"> wireframe</w:t>
-      </w:r>
-      <w:r>
-        <w:t>:</w:t>
-      </w:r>
-      <w:bookmarkEnd w:id="5"/>
     </w:p>
     <w:p>
       <w:pPr>
@@ -1762,7 +1819,6 @@
           <w:noProof/>
           <w:szCs w:val="26"/>
         </w:rPr>
-        <w:lastRenderedPageBreak/>
         <w:drawing>
           <wp:inline distT="0" distB="0" distL="0" distR="0" wp14:anchorId="56A98104" wp14:editId="3FC7486D">
             <wp:extent cx="2447288" cy="4952690"/>
@@ -1857,7 +1913,6 @@
           <w:noProof/>
           <w:szCs w:val="26"/>
         </w:rPr>
-        <w:lastRenderedPageBreak/>
         <w:drawing>
           <wp:inline distT="0" distB="0" distL="0" distR="0" wp14:anchorId="23507FC7" wp14:editId="6242B32F">
             <wp:extent cx="2505075" cy="5069639"/>
@@ -2069,7 +2124,6 @@
           <w:noProof/>
           <w:szCs w:val="26"/>
         </w:rPr>
-        <w:lastRenderedPageBreak/>
         <w:drawing>
           <wp:inline distT="0" distB="0" distL="0" distR="0" wp14:anchorId="02A7F1B2" wp14:editId="7FEFE0D9">
             <wp:extent cx="2433092" cy="4923962"/>
@@ -2163,20 +2217,25 @@
     </w:p>
     <w:p>
       <w:r>
-        <w:lastRenderedPageBreak/>
         <w:br w:type="page"/>
       </w:r>
     </w:p>
     <w:p>
       <w:pPr>
         <w:pStyle w:val="Heading1"/>
-      </w:pPr>
-      <w:bookmarkStart w:id="6" w:name="_Toc470508959"/>
-      <w:r>
+        <w:rPr>
+          <w:b/>
+        </w:rPr>
+      </w:pPr>
+      <w:bookmarkStart w:id="5" w:name="_Toc470509952"/>
+      <w:r>
+        <w:rPr>
+          <w:b/>
+        </w:rPr>
         <w:lastRenderedPageBreak/>
         <w:t>Giao diện sau coding</w:t>
       </w:r>
-      <w:bookmarkEnd w:id="6"/>
+      <w:bookmarkEnd w:id="5"/>
     </w:p>
     <w:p/>
     <w:p>
@@ -2187,14 +2246,22 @@
           <w:numId w:val="2"/>
         </w:numPr>
       </w:pPr>
-      <w:bookmarkStart w:id="7" w:name="_Toc470508960"/>
-      <w:r>
-        <w:t xml:space="preserve">Màn hình : </w:t>
+      <w:bookmarkStart w:id="6" w:name="_Toc470509953"/>
+      <w:r>
+        <w:t xml:space="preserve">Màn </w:t>
+      </w:r>
+      <w:proofErr w:type="gramStart"/>
+      <w:r>
+        <w:t>hình :</w:t>
+      </w:r>
+      <w:proofErr w:type="gramEnd"/>
+      <w:r>
+        <w:t xml:space="preserve"> </w:t>
       </w:r>
       <w:r>
         <w:t>Thanh menu và điều hướng</w:t>
       </w:r>
-      <w:bookmarkEnd w:id="7"/>
+      <w:bookmarkEnd w:id="6"/>
     </w:p>
     <w:p>
       <w:pPr>
@@ -2357,7 +2424,23 @@
           <w:rFonts w:cs="Times New Roman"/>
           <w:szCs w:val="26"/>
         </w:rPr>
-        <w:t>Thanh menu và điều hướng là một giao diện rất quan trọng đối với ứng dụng xem tin tức bóng đá. Từ đây, người dùng chọn giải đấu mà mình muốn theo dõi.</w:t>
+        <w:t xml:space="preserve">Thanh menu và điều hướng là một giao diện rất quan trọng đối với ứng dụng xem tin tức bóng đá. Từ đây, người dùng chọn giải đấu mà mình muốn </w:t>
+      </w:r>
+      <w:proofErr w:type="gramStart"/>
+      <w:r>
+        <w:rPr>
+          <w:rFonts w:cs="Times New Roman"/>
+          <w:szCs w:val="26"/>
+        </w:rPr>
+        <w:t>theo</w:t>
+      </w:r>
+      <w:proofErr w:type="gramEnd"/>
+      <w:r>
+        <w:rPr>
+          <w:rFonts w:cs="Times New Roman"/>
+          <w:szCs w:val="26"/>
+        </w:rPr>
+        <w:t xml:space="preserve"> dõi.</w:t>
       </w:r>
     </w:p>
     <w:p>
@@ -2430,7 +2513,23 @@
           <w:rFonts w:cs="Times New Roman"/>
           <w:szCs w:val="26"/>
         </w:rPr>
-        <w:t>Phần đầu tiên: Hiển thị đội giải đấu/đội bóng đang được theo dõi, yêu thích, tại phần này người dùng có thể thay đổi đội bóng/giải đấu mà họ muốn.</w:t>
+        <w:t xml:space="preserve">Phần đầu tiên: Hiển thị đội giải đấu/đội bóng đang được </w:t>
+      </w:r>
+      <w:proofErr w:type="gramStart"/>
+      <w:r>
+        <w:rPr>
+          <w:rFonts w:cs="Times New Roman"/>
+          <w:szCs w:val="26"/>
+        </w:rPr>
+        <w:t>theo</w:t>
+      </w:r>
+      <w:proofErr w:type="gramEnd"/>
+      <w:r>
+        <w:rPr>
+          <w:rFonts w:cs="Times New Roman"/>
+          <w:szCs w:val="26"/>
+        </w:rPr>
+        <w:t xml:space="preserve"> dõi, yêu thích, tại phần này người dùng có thể thay đổi đội bóng/giải đấu mà họ muốn.</w:t>
       </w:r>
     </w:p>
     <w:p>
@@ -2450,7 +2549,55 @@
           <w:rFonts w:cs="Times New Roman"/>
           <w:szCs w:val="26"/>
         </w:rPr>
-        <w:t>Phần thứ hai: Hiển thị danh sách các giải đấu vô địch quốc gia ở châu Âu như giải ngoại hạng Anh, Đức, Pháp,… Trong đó thứ tự của giải đấu được sắp xếp theo độ hấp dẫn giảm dần. Nhóm các giải vô địch quốc gia được sắp trên giải vô địch châu lục bởi giải vô địch quốc gia diễn ra hàng tuần, và thường xuyên hơn so với giải vô địch châu lục, vì vậy người dùng thường xuyên cập nhật vào theo dõi hơn.</w:t>
+        <w:t>Phần thứ hai: Hiển thị danh sách các giải đấu vô địch quốc gia ở châu Âu như giải ngoại hạng Anh, Đức, Pháp</w:t>
+      </w:r>
+      <w:proofErr w:type="gramStart"/>
+      <w:r>
+        <w:rPr>
+          <w:rFonts w:cs="Times New Roman"/>
+          <w:szCs w:val="26"/>
+        </w:rPr>
+        <w:t>,…</w:t>
+      </w:r>
+      <w:proofErr w:type="gramEnd"/>
+      <w:r>
+        <w:rPr>
+          <w:rFonts w:cs="Times New Roman"/>
+          <w:szCs w:val="26"/>
+        </w:rPr>
+        <w:t xml:space="preserve"> Trong đó thứ tự của giải đấu được sắp xếp </w:t>
+      </w:r>
+      <w:proofErr w:type="gramStart"/>
+      <w:r>
+        <w:rPr>
+          <w:rFonts w:cs="Times New Roman"/>
+          <w:szCs w:val="26"/>
+        </w:rPr>
+        <w:t>theo</w:t>
+      </w:r>
+      <w:proofErr w:type="gramEnd"/>
+      <w:r>
+        <w:rPr>
+          <w:rFonts w:cs="Times New Roman"/>
+          <w:szCs w:val="26"/>
+        </w:rPr>
+        <w:t xml:space="preserve"> độ hấp dẫn giảm dần. Nhóm các giải vô địch quốc gia được sắp trên giải vô địch châu lục bởi giải vô địch quốc gia diễn ra hàng tuần, và thường xuyên hơn so với giải vô địch châu lục, vì vậy người dùng thường xuyên cập nhật vào </w:t>
+      </w:r>
+      <w:proofErr w:type="gramStart"/>
+      <w:r>
+        <w:rPr>
+          <w:rFonts w:cs="Times New Roman"/>
+          <w:szCs w:val="26"/>
+        </w:rPr>
+        <w:t>theo</w:t>
+      </w:r>
+      <w:proofErr w:type="gramEnd"/>
+      <w:r>
+        <w:rPr>
+          <w:rFonts w:cs="Times New Roman"/>
+          <w:szCs w:val="26"/>
+        </w:rPr>
+        <w:t xml:space="preserve"> dõi hơn.</w:t>
       </w:r>
     </w:p>
     <w:p>
@@ -2470,7 +2617,23 @@
           <w:rFonts w:cs="Times New Roman"/>
           <w:szCs w:val="26"/>
         </w:rPr>
-        <w:t>Phần thứ ba: Hiển thị danh sách các giải đấu vô địch châu lục, tương tự như phần hai, thứ tự giải đấu được sắp xếp theo độ hấp dẫn giảm dần.</w:t>
+        <w:t xml:space="preserve">Phần thứ ba: Hiển thị danh sách các giải đấu vô địch châu lục, tương tự như phần hai, thứ tự giải đấu được sắp xếp </w:t>
+      </w:r>
+      <w:proofErr w:type="gramStart"/>
+      <w:r>
+        <w:rPr>
+          <w:rFonts w:cs="Times New Roman"/>
+          <w:szCs w:val="26"/>
+        </w:rPr>
+        <w:t>theo</w:t>
+      </w:r>
+      <w:proofErr w:type="gramEnd"/>
+      <w:r>
+        <w:rPr>
+          <w:rFonts w:cs="Times New Roman"/>
+          <w:szCs w:val="26"/>
+        </w:rPr>
+        <w:t xml:space="preserve"> độ hấp dẫn giảm dần.</w:t>
       </w:r>
     </w:p>
     <w:p>
@@ -2490,7 +2653,23 @@
           <w:rFonts w:cs="Times New Roman"/>
           <w:szCs w:val="26"/>
         </w:rPr>
-        <w:t>Phần cuối cùng: Hiển thị các đội bóng được yêu thích nhất của châu Âu để người dùng có thể chọn đội bóng mình yêu thích và theo dõi các tin tức mới nhất về đội bóng của mình.</w:t>
+        <w:t xml:space="preserve">Phần cuối cùng: Hiển thị các đội bóng được yêu thích nhất của châu Âu để người dùng có thể chọn đội bóng mình yêu thích và </w:t>
+      </w:r>
+      <w:proofErr w:type="gramStart"/>
+      <w:r>
+        <w:rPr>
+          <w:rFonts w:cs="Times New Roman"/>
+          <w:szCs w:val="26"/>
+        </w:rPr>
+        <w:t>theo</w:t>
+      </w:r>
+      <w:proofErr w:type="gramEnd"/>
+      <w:r>
+        <w:rPr>
+          <w:rFonts w:cs="Times New Roman"/>
+          <w:szCs w:val="26"/>
+        </w:rPr>
+        <w:t xml:space="preserve"> dõi các tin tức mới nhất về đội bóng của mình.</w:t>
       </w:r>
     </w:p>
     <w:p>
@@ -2637,18 +2816,23 @@
           <w:numId w:val="2"/>
         </w:numPr>
       </w:pPr>
-      <w:bookmarkStart w:id="8" w:name="_Toc470508961"/>
+      <w:bookmarkStart w:id="7" w:name="_Toc470509954"/>
       <w:r>
         <w:lastRenderedPageBreak/>
-        <w:t>Màn hình</w:t>
+        <w:t xml:space="preserve">Màn </w:t>
+      </w:r>
+      <w:proofErr w:type="gramStart"/>
+      <w:r>
+        <w:t>hình</w:t>
       </w:r>
       <w:r>
         <w:t xml:space="preserve"> :</w:t>
       </w:r>
+      <w:proofErr w:type="gramEnd"/>
       <w:r>
         <w:t xml:space="preserve"> lịch thi đấu</w:t>
       </w:r>
-      <w:bookmarkEnd w:id="8"/>
+      <w:bookmarkEnd w:id="7"/>
     </w:p>
     <w:p>
       <w:pPr>
@@ -3147,18 +3331,26 @@
           <w:numId w:val="2"/>
         </w:numPr>
       </w:pPr>
-      <w:bookmarkStart w:id="9" w:name="_Toc470508962"/>
+      <w:bookmarkStart w:id="8" w:name="_Toc470509955"/>
       <w:r>
         <w:lastRenderedPageBreak/>
-        <w:t xml:space="preserve">Màn hình </w:t>
-      </w:r>
-      <w:r>
-        <w:t xml:space="preserve">: </w:t>
+        <w:t xml:space="preserve">Màn </w:t>
+      </w:r>
+      <w:proofErr w:type="gramStart"/>
+      <w:r>
+        <w:t xml:space="preserve">hình </w:t>
+      </w:r>
+      <w:r>
+        <w:t>:</w:t>
+      </w:r>
+      <w:proofErr w:type="gramEnd"/>
+      <w:r>
+        <w:t xml:space="preserve"> </w:t>
       </w:r>
       <w:r>
         <w:t>một trận đấu sắp diễn ra</w:t>
       </w:r>
-      <w:bookmarkEnd w:id="9"/>
+      <w:bookmarkEnd w:id="8"/>
     </w:p>
     <w:p>
       <w:pPr>
@@ -3363,7 +3555,23 @@
           <w:szCs w:val="26"/>
         </w:rPr>
         <w:lastRenderedPageBreak/>
-        <w:t>+, Đánh giá trước trận đấu  : Đây là phần thông tin đánh giá của giới chuyên gia về trận đấu, khả năng thắng thua của hai đội và độ hot của trận đấu</w:t>
+        <w:t xml:space="preserve">+, Đánh giá trước trận </w:t>
+      </w:r>
+      <w:proofErr w:type="gramStart"/>
+      <w:r>
+        <w:rPr>
+          <w:rFonts w:cs="Times New Roman"/>
+          <w:szCs w:val="26"/>
+        </w:rPr>
+        <w:t>đấu  :</w:t>
+      </w:r>
+      <w:proofErr w:type="gramEnd"/>
+      <w:r>
+        <w:rPr>
+          <w:rFonts w:cs="Times New Roman"/>
+          <w:szCs w:val="26"/>
+        </w:rPr>
+        <w:t xml:space="preserve"> Đây là phần thông tin đánh giá của giới chuyên gia về trận đấu, khả năng thắng thua của hai đội và độ hot của trận đấu</w:t>
       </w:r>
     </w:p>
     <w:p>
@@ -3380,7 +3588,39 @@
           <w:rFonts w:cs="Times New Roman"/>
           <w:szCs w:val="26"/>
         </w:rPr>
-        <w:t>+, Diễn biến trận đấu : Phần này có thông tin khi trận đấu đang và đã diễn ra. Thông tin của trận đấu sẽ được cập nhật liên tục ở phần này giúp cho bạn đọc có thể theo dõi thông tin trận đấu trong trường hợp không xem được video trực tiếp =&gt; Bạn đọc không bị bỏ lỡ những tình tiết hay của trận đấu</w:t>
+        <w:t xml:space="preserve">+, Diễn biến trận </w:t>
+      </w:r>
+      <w:proofErr w:type="gramStart"/>
+      <w:r>
+        <w:rPr>
+          <w:rFonts w:cs="Times New Roman"/>
+          <w:szCs w:val="26"/>
+        </w:rPr>
+        <w:t>đấu :</w:t>
+      </w:r>
+      <w:proofErr w:type="gramEnd"/>
+      <w:r>
+        <w:rPr>
+          <w:rFonts w:cs="Times New Roman"/>
+          <w:szCs w:val="26"/>
+        </w:rPr>
+        <w:t xml:space="preserve"> Phần này có thông tin khi trận đấu đang và đã diễn ra. Thông tin của trận đấu sẽ được cập nhật liên tục ở phần này giúp cho bạn đọc có thể </w:t>
+      </w:r>
+      <w:proofErr w:type="gramStart"/>
+      <w:r>
+        <w:rPr>
+          <w:rFonts w:cs="Times New Roman"/>
+          <w:szCs w:val="26"/>
+        </w:rPr>
+        <w:t>theo</w:t>
+      </w:r>
+      <w:proofErr w:type="gramEnd"/>
+      <w:r>
+        <w:rPr>
+          <w:rFonts w:cs="Times New Roman"/>
+          <w:szCs w:val="26"/>
+        </w:rPr>
+        <w:t xml:space="preserve"> dõi thông tin trận đấu trong trường hợp không xem được video trực tiếp =&gt; Bạn đọc không bị bỏ lỡ những tình tiết hay của trận đấu</w:t>
       </w:r>
     </w:p>
     <w:p>
@@ -3451,17 +3691,25 @@
           <w:numId w:val="2"/>
         </w:numPr>
       </w:pPr>
-      <w:bookmarkStart w:id="10" w:name="_Toc470508963"/>
-      <w:r>
-        <w:t>Màn hình</w:t>
-      </w:r>
-      <w:r>
-        <w:t xml:space="preserve"> : </w:t>
+      <w:bookmarkStart w:id="9" w:name="_Toc470509956"/>
+      <w:r>
+        <w:t xml:space="preserve">Màn </w:t>
+      </w:r>
+      <w:proofErr w:type="gramStart"/>
+      <w:r>
+        <w:t>hình</w:t>
+      </w:r>
+      <w:r>
+        <w:t xml:space="preserve"> :</w:t>
+      </w:r>
+      <w:proofErr w:type="gramEnd"/>
+      <w:r>
+        <w:t xml:space="preserve"> </w:t>
       </w:r>
       <w:r>
         <w:t xml:space="preserve"> các sự kiện</w:t>
       </w:r>
-      <w:bookmarkEnd w:id="10"/>
+      <w:bookmarkEnd w:id="9"/>
       <w:r>
         <w:rPr>
           <w:rFonts w:cs="Times New Roman"/>
@@ -3599,7 +3847,23 @@
           <w:rFonts w:cs="Times New Roman"/>
           <w:szCs w:val="26"/>
         </w:rPr>
-        <w:t>Mục đích: Màn hình được thiết kế với mục đích cung cấp các tin tức mới nổi bật nhất về bóng đá nói chung và theo giải đấu và đội bóng cụ thể nói riêng.</w:t>
+        <w:t xml:space="preserve">Mục đích: Màn hình được thiết kế với mục đích cung cấp các tin tức mới nổi bật nhất về bóng đá nói </w:t>
+      </w:r>
+      <w:proofErr w:type="gramStart"/>
+      <w:r>
+        <w:rPr>
+          <w:rFonts w:cs="Times New Roman"/>
+          <w:szCs w:val="26"/>
+        </w:rPr>
+        <w:t>chung</w:t>
+      </w:r>
+      <w:proofErr w:type="gramEnd"/>
+      <w:r>
+        <w:rPr>
+          <w:rFonts w:cs="Times New Roman"/>
+          <w:szCs w:val="26"/>
+        </w:rPr>
+        <w:t xml:space="preserve"> và theo giải đấu và đội bóng cụ thể nói riêng.</w:t>
       </w:r>
     </w:p>
     <w:p>
@@ -3678,7 +3942,23 @@
           <w:rFonts w:cs="Times New Roman"/>
           <w:szCs w:val="26"/>
         </w:rPr>
-        <w:t>Phần đầu tiên: là các tin tức nổi bật nhất được chú ý trong thời gian gần đây, các tin tức này được thiết kế trong một slide show có độ rộng vừa với cả màn hình và độ dài bằng một nửa màn hình hiển thị. Người dùng có thể dùng tay trượt sang trái hoặc sang phải để xem các tin tức nổi bật khác nhau. Hoặc mặc định thì cứ sau 2s slide sẽ tự chuyển qua một tin tức khác.</w:t>
+        <w:t xml:space="preserve">Phần đầu tiên: là các tin tức nổi bật nhất được chú ý trong thời gian gần đây, các tin tức này được thiết kế trong một slide show có độ rộng vừa với cả màn hình và độ dài bằng một nửa màn hình hiển thị. Người dùng có thể dùng </w:t>
+      </w:r>
+      <w:proofErr w:type="gramStart"/>
+      <w:r>
+        <w:rPr>
+          <w:rFonts w:cs="Times New Roman"/>
+          <w:szCs w:val="26"/>
+        </w:rPr>
+        <w:t>tay</w:t>
+      </w:r>
+      <w:proofErr w:type="gramEnd"/>
+      <w:r>
+        <w:rPr>
+          <w:rFonts w:cs="Times New Roman"/>
+          <w:szCs w:val="26"/>
+        </w:rPr>
+        <w:t xml:space="preserve"> trượt sang trái hoặc sang phải để xem các tin tức nổi bật khác nhau. Hoặc mặc định thì cứ sau 2s slide sẽ tự chuyển qua một tin tức khác.</w:t>
       </w:r>
     </w:p>
     <w:p>
@@ -3720,7 +4000,23 @@
           <w:rFonts w:cs="Times New Roman"/>
           <w:szCs w:val="26"/>
         </w:rPr>
-        <w:t>Phần thứ hai: hiển thị các tin tức khác liên quan đến giải đấu được sắp xếp từ trên xuống dưới theo trình tự thời gian. Một tin tức bao gồm 2 phần, hình ảnh ở phía bên trái và phần tiêu đề nằm ở phía bên phải, có độ lớn về chiều rộng cũng như về chiều dài bằng một nửa của tin tức nổi bật.</w:t>
+        <w:t xml:space="preserve">Phần thứ hai: hiển thị các tin tức khác liên quan đến giải đấu được sắp xếp từ trên xuống dưới </w:t>
+      </w:r>
+      <w:proofErr w:type="gramStart"/>
+      <w:r>
+        <w:rPr>
+          <w:rFonts w:cs="Times New Roman"/>
+          <w:szCs w:val="26"/>
+        </w:rPr>
+        <w:t>theo</w:t>
+      </w:r>
+      <w:proofErr w:type="gramEnd"/>
+      <w:r>
+        <w:rPr>
+          <w:rFonts w:cs="Times New Roman"/>
+          <w:szCs w:val="26"/>
+        </w:rPr>
+        <w:t xml:space="preserve"> trình tự thời gian. Một tin tức bao gồm 2 phần, hình ảnh ở phía bên trái và phần tiêu đề nằm ở phía bên phải, có độ lớn về chiều rộng cũng như về chiều dài bằng một nửa của tin tức nổi bật.</w:t>
       </w:r>
     </w:p>
     <w:p>
@@ -3895,18 +4191,26 @@
           <w:numId w:val="2"/>
         </w:numPr>
       </w:pPr>
-      <w:bookmarkStart w:id="11" w:name="_Toc470508964"/>
+      <w:bookmarkStart w:id="10" w:name="_Toc470509957"/>
       <w:r>
         <w:lastRenderedPageBreak/>
-        <w:t>Màn hình</w:t>
-      </w:r>
-      <w:r>
-        <w:t xml:space="preserve"> : </w:t>
+        <w:t xml:space="preserve">Màn </w:t>
+      </w:r>
+      <w:proofErr w:type="gramStart"/>
+      <w:r>
+        <w:t>hình</w:t>
+      </w:r>
+      <w:r>
+        <w:t xml:space="preserve"> :</w:t>
+      </w:r>
+      <w:proofErr w:type="gramEnd"/>
+      <w:r>
+        <w:t xml:space="preserve"> </w:t>
       </w:r>
       <w:r>
         <w:t xml:space="preserve"> một tin tức</w:t>
       </w:r>
-      <w:bookmarkEnd w:id="11"/>
+      <w:bookmarkEnd w:id="10"/>
     </w:p>
     <w:p>
       <w:pPr>
@@ -4102,7 +4406,23 @@
           <w:rFonts w:cs="Times New Roman"/>
           <w:szCs w:val="26"/>
         </w:rPr>
-        <w:t>Ở dưới là phần bài viết phân tích và đánh giá, được trình bày theo từng đoạn</w:t>
+        <w:t xml:space="preserve">Ở dưới là phần bài viết phân tích và đánh giá, được trình bày </w:t>
+      </w:r>
+      <w:proofErr w:type="gramStart"/>
+      <w:r>
+        <w:rPr>
+          <w:rFonts w:cs="Times New Roman"/>
+          <w:szCs w:val="26"/>
+        </w:rPr>
+        <w:t>theo</w:t>
+      </w:r>
+      <w:proofErr w:type="gramEnd"/>
+      <w:r>
+        <w:rPr>
+          <w:rFonts w:cs="Times New Roman"/>
+          <w:szCs w:val="26"/>
+        </w:rPr>
+        <w:t xml:space="preserve"> từng đoạn</w:t>
       </w:r>
     </w:p>
     <w:p>
@@ -4149,11 +4469,19 @@
           <w:numId w:val="2"/>
         </w:numPr>
       </w:pPr>
-      <w:bookmarkStart w:id="12" w:name="_Toc470508965"/>
-      <w:r>
-        <w:t>Màn hình : bảng xếp hạng</w:t>
-      </w:r>
-      <w:bookmarkEnd w:id="12"/>
+      <w:bookmarkStart w:id="11" w:name="_Toc470509958"/>
+      <w:r>
+        <w:t xml:space="preserve">Màn </w:t>
+      </w:r>
+      <w:proofErr w:type="gramStart"/>
+      <w:r>
+        <w:t>hình :</w:t>
+      </w:r>
+      <w:proofErr w:type="gramEnd"/>
+      <w:r>
+        <w:t xml:space="preserve"> bảng xếp hạng</w:t>
+      </w:r>
+      <w:bookmarkEnd w:id="11"/>
     </w:p>
     <w:p>
       <w:pPr>
@@ -4321,7 +4649,23 @@
           <w:rFonts w:cs="Times New Roman"/>
           <w:szCs w:val="26"/>
         </w:rPr>
-        <w:t>Lý do thiết kế: Màn hình bảng xếp hạng của giải đấu là một màn hình rất quan trọng. Một giải đấu ngoại hạng vô địch quốc gia hay giải đấu vô địch cấp độ châu lục thì không thể không có thông tin về bảng xếp hạng. Bảng xếp hạng cung cấp thông tin cho người dùng về vị trí của các đội bóng vào thời điểm hiện tại, điều đó giúp người dùng có cái nhìn trực quan và nắm bắt rõ hơn về giải đấu mà mình đang theo dõi.</w:t>
+        <w:t xml:space="preserve">Lý do thiết kế: Màn hình bảng xếp hạng của giải đấu là một màn hình rất quan trọng. Một giải đấu ngoại hạng vô địch quốc gia hay giải đấu vô địch cấp độ châu lục thì không thể không có thông tin về bảng xếp hạng. Bảng xếp hạng cung cấp thông tin cho người dùng về vị trí của các đội bóng vào thời điểm hiện tại, điều đó giúp người dùng có cái nhìn trực quan và nắm bắt rõ hơn về giải đấu mà mình đang </w:t>
+      </w:r>
+      <w:proofErr w:type="gramStart"/>
+      <w:r>
+        <w:rPr>
+          <w:rFonts w:cs="Times New Roman"/>
+          <w:szCs w:val="26"/>
+        </w:rPr>
+        <w:t>theo</w:t>
+      </w:r>
+      <w:proofErr w:type="gramEnd"/>
+      <w:r>
+        <w:rPr>
+          <w:rFonts w:cs="Times New Roman"/>
+          <w:szCs w:val="26"/>
+        </w:rPr>
+        <w:t xml:space="preserve"> dõi.</w:t>
       </w:r>
     </w:p>
     <w:p>
@@ -4473,7 +4817,23 @@
           <w:rFonts w:cs="Times New Roman"/>
           <w:szCs w:val="26"/>
         </w:rPr>
-        <w:t>Người dùng có thể truy cập vào màn hình bảng xếp hạng bằng cách chọn vào tab “ Bảng xếp hạng “   sau khi đã chọn một giải đấu nào đó.</w:t>
+        <w:t xml:space="preserve">Người dùng có thể truy cập vào màn hình bảng xếp hạng bằng cách chọn vào tab </w:t>
+      </w:r>
+      <w:proofErr w:type="gramStart"/>
+      <w:r>
+        <w:rPr>
+          <w:rFonts w:cs="Times New Roman"/>
+          <w:szCs w:val="26"/>
+        </w:rPr>
+        <w:t>“ Bảng</w:t>
+      </w:r>
+      <w:proofErr w:type="gramEnd"/>
+      <w:r>
+        <w:rPr>
+          <w:rFonts w:cs="Times New Roman"/>
+          <w:szCs w:val="26"/>
+        </w:rPr>
+        <w:t xml:space="preserve"> xếp hạng “   sau khi đã chọn một giải đấu nào đó.</w:t>
       </w:r>
     </w:p>
     <w:p>
@@ -4497,7 +4857,7 @@
 
 <file path=word/numbering.xml><?xml version="1.0" encoding="utf-8"?>
 <w:numbering xmlns:wpc="http://schemas.microsoft.com/office/word/2010/wordprocessingCanvas" xmlns:mc="http://schemas.openxmlformats.org/markup-compatibility/2006" xmlns:o="urn:schemas-microsoft-com:office:office" xmlns:r="http://schemas.openxmlformats.org/officeDocument/2006/relationships" xmlns:m="http://schemas.openxmlformats.org/officeDocument/2006/math" xmlns:v="urn:schemas-microsoft-com:vml" xmlns:wp14="http://schemas.microsoft.com/office/word/2010/wordprocessingDrawing" xmlns:wp="http://schemas.openxmlformats.org/drawingml/2006/wordprocessingDrawing" xmlns:w10="urn:schemas-microsoft-com:office:word" xmlns:w="http://schemas.openxmlformats.org/wordprocessingml/2006/main" xmlns:w14="http://schemas.microsoft.com/office/word/2010/wordml" xmlns:w15="http://schemas.microsoft.com/office/word/2012/wordml" xmlns:wpg="http://schemas.microsoft.com/office/word/2010/wordprocessingGroup" xmlns:wpi="http://schemas.microsoft.com/office/word/2010/wordprocessingInk" xmlns:wne="http://schemas.microsoft.com/office/word/2006/wordml" xmlns:wps="http://schemas.microsoft.com/office/word/2010/wordprocessingShape" mc:Ignorable="w14 w15 wp14">
-  <w:abstractNum w:abstractNumId="0">
+  <w:abstractNum w:abstractNumId="0" w15:restartNumberingAfterBreak="0">
     <w:nsid w:val="02662476"/>
     <w:multiLevelType w:val="hybridMultilevel"/>
     <w:tmpl w:val="E97258F2"/>
@@ -4586,7 +4946,7 @@
       </w:pPr>
     </w:lvl>
   </w:abstractNum>
-  <w:abstractNum w:abstractNumId="1">
+  <w:abstractNum w:abstractNumId="1" w15:restartNumberingAfterBreak="0">
     <w:nsid w:val="03FC7F5E"/>
     <w:multiLevelType w:val="multilevel"/>
     <w:tmpl w:val="F84E6CCC"/>
@@ -4706,7 +5066,7 @@
       </w:rPr>
     </w:lvl>
   </w:abstractNum>
-  <w:abstractNum w:abstractNumId="2">
+  <w:abstractNum w:abstractNumId="2" w15:restartNumberingAfterBreak="0">
     <w:nsid w:val="06BD28A4"/>
     <w:multiLevelType w:val="hybridMultilevel"/>
     <w:tmpl w:val="DBAAB074"/>
@@ -4795,7 +5155,7 @@
       </w:pPr>
     </w:lvl>
   </w:abstractNum>
-  <w:abstractNum w:abstractNumId="3">
+  <w:abstractNum w:abstractNumId="3" w15:restartNumberingAfterBreak="0">
     <w:nsid w:val="12156D65"/>
     <w:multiLevelType w:val="hybridMultilevel"/>
     <w:tmpl w:val="70527864"/>
@@ -4884,7 +5244,7 @@
       </w:pPr>
     </w:lvl>
   </w:abstractNum>
-  <w:abstractNum w:abstractNumId="4">
+  <w:abstractNum w:abstractNumId="4" w15:restartNumberingAfterBreak="0">
     <w:nsid w:val="13BB2BE9"/>
     <w:multiLevelType w:val="hybridMultilevel"/>
     <w:tmpl w:val="AD52B99E"/>
@@ -4971,7 +5331,7 @@
       </w:pPr>
     </w:lvl>
   </w:abstractNum>
-  <w:abstractNum w:abstractNumId="5">
+  <w:abstractNum w:abstractNumId="5" w15:restartNumberingAfterBreak="0">
     <w:nsid w:val="15825258"/>
     <w:multiLevelType w:val="multilevel"/>
     <w:tmpl w:val="F84E6CCC"/>
@@ -5091,7 +5451,7 @@
       </w:rPr>
     </w:lvl>
   </w:abstractNum>
-  <w:abstractNum w:abstractNumId="6">
+  <w:abstractNum w:abstractNumId="6" w15:restartNumberingAfterBreak="0">
     <w:nsid w:val="23773E44"/>
     <w:multiLevelType w:val="multilevel"/>
     <w:tmpl w:val="0F8E27A8"/>
@@ -5228,7 +5588,7 @@
       </w:rPr>
     </w:lvl>
   </w:abstractNum>
-  <w:abstractNum w:abstractNumId="7">
+  <w:abstractNum w:abstractNumId="7" w15:restartNumberingAfterBreak="0">
     <w:nsid w:val="32D67376"/>
     <w:multiLevelType w:val="hybridMultilevel"/>
     <w:tmpl w:val="0ACEFD7C"/>
@@ -5317,7 +5677,7 @@
       </w:pPr>
     </w:lvl>
   </w:abstractNum>
-  <w:abstractNum w:abstractNumId="8">
+  <w:abstractNum w:abstractNumId="8" w15:restartNumberingAfterBreak="0">
     <w:nsid w:val="335B5DB2"/>
     <w:multiLevelType w:val="hybridMultilevel"/>
     <w:tmpl w:val="7A5A60B2"/>
@@ -5404,7 +5764,7 @@
       </w:pPr>
     </w:lvl>
   </w:abstractNum>
-  <w:abstractNum w:abstractNumId="9">
+  <w:abstractNum w:abstractNumId="9" w15:restartNumberingAfterBreak="0">
     <w:nsid w:val="39E40C68"/>
     <w:multiLevelType w:val="hybridMultilevel"/>
     <w:tmpl w:val="3C0E30B8"/>
@@ -5517,7 +5877,7 @@
       </w:rPr>
     </w:lvl>
   </w:abstractNum>
-  <w:abstractNum w:abstractNumId="10">
+  <w:abstractNum w:abstractNumId="10" w15:restartNumberingAfterBreak="0">
     <w:nsid w:val="49576234"/>
     <w:multiLevelType w:val="hybridMultilevel"/>
     <w:tmpl w:val="65A85650"/>
@@ -5630,7 +5990,7 @@
       </w:rPr>
     </w:lvl>
   </w:abstractNum>
-  <w:abstractNum w:abstractNumId="11">
+  <w:abstractNum w:abstractNumId="11" w15:restartNumberingAfterBreak="0">
     <w:nsid w:val="51E62EAE"/>
     <w:multiLevelType w:val="hybridMultilevel"/>
     <w:tmpl w:val="97B2F112"/>
@@ -5743,7 +6103,7 @@
       </w:rPr>
     </w:lvl>
   </w:abstractNum>
-  <w:abstractNum w:abstractNumId="12">
+  <w:abstractNum w:abstractNumId="12" w15:restartNumberingAfterBreak="0">
     <w:nsid w:val="5AF4105A"/>
     <w:multiLevelType w:val="multilevel"/>
     <w:tmpl w:val="F84E6CCC"/>
@@ -5863,7 +6223,7 @@
       </w:rPr>
     </w:lvl>
   </w:abstractNum>
-  <w:abstractNum w:abstractNumId="13">
+  <w:abstractNum w:abstractNumId="13" w15:restartNumberingAfterBreak="0">
     <w:nsid w:val="5D0E2DA1"/>
     <w:multiLevelType w:val="hybridMultilevel"/>
     <w:tmpl w:val="69ECFCB6"/>
@@ -5976,7 +6336,7 @@
       </w:rPr>
     </w:lvl>
   </w:abstractNum>
-  <w:abstractNum w:abstractNumId="14">
+  <w:abstractNum w:abstractNumId="14" w15:restartNumberingAfterBreak="0">
     <w:nsid w:val="5E6D4B4E"/>
     <w:multiLevelType w:val="hybridMultilevel"/>
     <w:tmpl w:val="A82A0576"/>
@@ -6066,7 +6426,7 @@
       </w:pPr>
     </w:lvl>
   </w:abstractNum>
-  <w:abstractNum w:abstractNumId="15">
+  <w:abstractNum w:abstractNumId="15" w15:restartNumberingAfterBreak="0">
     <w:nsid w:val="61641007"/>
     <w:multiLevelType w:val="hybridMultilevel"/>
     <w:tmpl w:val="E9D2AA7E"/>
@@ -6155,7 +6515,7 @@
       </w:pPr>
     </w:lvl>
   </w:abstractNum>
-  <w:abstractNum w:abstractNumId="16">
+  <w:abstractNum w:abstractNumId="16" w15:restartNumberingAfterBreak="0">
     <w:nsid w:val="68C05FF0"/>
     <w:multiLevelType w:val="hybridMultilevel"/>
     <w:tmpl w:val="70B66486"/>
@@ -6268,7 +6628,7 @@
       </w:rPr>
     </w:lvl>
   </w:abstractNum>
-  <w:abstractNum w:abstractNumId="17">
+  <w:abstractNum w:abstractNumId="17" w15:restartNumberingAfterBreak="0">
     <w:nsid w:val="74716B62"/>
     <w:multiLevelType w:val="hybridMultilevel"/>
     <w:tmpl w:val="0188FD12"/>
@@ -6381,7 +6741,7 @@
       </w:rPr>
     </w:lvl>
   </w:abstractNum>
-  <w:abstractNum w:abstractNumId="18">
+  <w:abstractNum w:abstractNumId="18" w15:restartNumberingAfterBreak="0">
     <w:nsid w:val="756C7111"/>
     <w:multiLevelType w:val="hybridMultilevel"/>
     <w:tmpl w:val="D70C6984"/>
@@ -7009,6 +7369,7 @@
   <w:style w:type="character" w:default="1" w:styleId="DefaultParagraphFont">
     <w:name w:val="Default Paragraph Font"/>
     <w:uiPriority w:val="1"/>
+    <w:semiHidden/>
     <w:unhideWhenUsed/>
   </w:style>
   <w:style w:type="table" w:default="1" w:styleId="TableNormal">
@@ -7391,7 +7752,7 @@
 </file>
 
 <file path=customXml/itemProps1.xml><?xml version="1.0" encoding="utf-8"?>
-<ds:datastoreItem xmlns:ds="http://schemas.openxmlformats.org/officeDocument/2006/customXml" ds:itemID="{7FCBB3C9-1B36-4DEA-95EA-15CF8EED5636}">
+<ds:datastoreItem xmlns:ds="http://schemas.openxmlformats.org/officeDocument/2006/customXml" ds:itemID="{EF1FA76D-FF33-4449-89C8-C07E8C15AC14}">
   <ds:schemaRefs>
     <ds:schemaRef ds:uri="http://schemas.openxmlformats.org/officeDocument/2006/bibliography"/>
   </ds:schemaRefs>

</xml_diff>

<commit_message>
Final gửi anh Ngọc
</commit_message>
<xml_diff>
--- a/Android/Baocao/BaoCaoBaiTapLon2.docx
+++ b/Android/Baocao/BaoCaoBaiTapLon2.docx
@@ -6,108 +6,6 @@
       <w:pPr>
         <w:rPr>
           <w:rFonts w:cs="Times New Roman"/>
-          <w:sz w:val="28"/>
-          <w:szCs w:val="28"/>
-        </w:rPr>
-      </w:pPr>
-      <w:r>
-        <w:rPr>
-          <w:rFonts w:cs="Times New Roman"/>
-          <w:sz w:val="28"/>
-          <w:szCs w:val="28"/>
-        </w:rPr>
-        <w:t>Thành viên nhóm 8:</w:t>
-      </w:r>
-    </w:p>
-    <w:p>
-      <w:pPr>
-        <w:rPr>
-          <w:rFonts w:cs="Times New Roman"/>
-          <w:sz w:val="28"/>
-          <w:szCs w:val="28"/>
-        </w:rPr>
-      </w:pPr>
-      <w:r>
-        <w:rPr>
-          <w:rFonts w:cs="Times New Roman"/>
-          <w:sz w:val="28"/>
-          <w:szCs w:val="28"/>
-        </w:rPr>
-        <w:t>Bạch Văn Thuần</w:t>
-      </w:r>
-    </w:p>
-    <w:p>
-      <w:pPr>
-        <w:rPr>
-          <w:rFonts w:cs="Times New Roman"/>
-          <w:sz w:val="28"/>
-          <w:szCs w:val="28"/>
-        </w:rPr>
-      </w:pPr>
-      <w:r>
-        <w:rPr>
-          <w:rFonts w:cs="Times New Roman"/>
-          <w:sz w:val="28"/>
-          <w:szCs w:val="28"/>
-        </w:rPr>
-        <w:t>Nguyễn Đức Thuần</w:t>
-      </w:r>
-    </w:p>
-    <w:p>
-      <w:pPr>
-        <w:rPr>
-          <w:rFonts w:cs="Times New Roman"/>
-          <w:sz w:val="28"/>
-          <w:szCs w:val="28"/>
-        </w:rPr>
-      </w:pPr>
-      <w:r>
-        <w:rPr>
-          <w:rFonts w:cs="Times New Roman"/>
-          <w:sz w:val="28"/>
-          <w:szCs w:val="28"/>
-        </w:rPr>
-        <w:t>Trần Viết Tiệp</w:t>
-      </w:r>
-    </w:p>
-    <w:p>
-      <w:pPr>
-        <w:rPr>
-          <w:rFonts w:cs="Times New Roman"/>
-          <w:sz w:val="28"/>
-          <w:szCs w:val="28"/>
-        </w:rPr>
-      </w:pPr>
-      <w:r>
-        <w:rPr>
-          <w:rFonts w:cs="Times New Roman"/>
-          <w:sz w:val="28"/>
-          <w:szCs w:val="28"/>
-        </w:rPr>
-        <w:t>Trần Đức Toàn</w:t>
-      </w:r>
-    </w:p>
-    <w:p>
-      <w:pPr>
-        <w:rPr>
-          <w:rFonts w:cs="Times New Roman"/>
-          <w:sz w:val="28"/>
-          <w:szCs w:val="28"/>
-        </w:rPr>
-      </w:pPr>
-      <w:r>
-        <w:rPr>
-          <w:rFonts w:cs="Times New Roman"/>
-          <w:sz w:val="28"/>
-          <w:szCs w:val="28"/>
-        </w:rPr>
-        <w:t>Phan Thị Hà Trang</w:t>
-      </w:r>
-    </w:p>
-    <w:p>
-      <w:pPr>
-        <w:rPr>
-          <w:rFonts w:cs="Times New Roman"/>
           <w:b/>
           <w:szCs w:val="26"/>
         </w:rPr>
@@ -238,6 +136,179 @@
         </w:rPr>
         <w:t>Thiết kế giao diện ứng dụng di động “App Tin tức bóng đá”</w:t>
       </w:r>
+    </w:p>
+    <w:p>
+      <w:pPr>
+        <w:ind w:firstLine="5130"/>
+        <w:rPr>
+          <w:rFonts w:cs="Times New Roman"/>
+          <w:sz w:val="28"/>
+          <w:szCs w:val="28"/>
+        </w:rPr>
+      </w:pPr>
+    </w:p>
+    <w:p>
+      <w:pPr>
+        <w:ind w:firstLine="4410"/>
+        <w:rPr>
+          <w:rFonts w:cs="Times New Roman"/>
+          <w:sz w:val="28"/>
+          <w:szCs w:val="28"/>
+        </w:rPr>
+      </w:pPr>
+    </w:p>
+    <w:p>
+      <w:pPr>
+        <w:ind w:firstLine="4410"/>
+        <w:rPr>
+          <w:rFonts w:cs="Times New Roman"/>
+          <w:sz w:val="28"/>
+          <w:szCs w:val="28"/>
+        </w:rPr>
+      </w:pPr>
+    </w:p>
+    <w:p>
+      <w:pPr>
+        <w:ind w:firstLine="4410"/>
+        <w:rPr>
+          <w:rFonts w:cs="Times New Roman"/>
+          <w:sz w:val="28"/>
+          <w:szCs w:val="28"/>
+        </w:rPr>
+      </w:pPr>
+      <w:r>
+        <w:rPr>
+          <w:rFonts w:cs="Times New Roman"/>
+          <w:sz w:val="28"/>
+          <w:szCs w:val="28"/>
+        </w:rPr>
+        <w:t>Thành viên nhóm 8:</w:t>
+      </w:r>
+    </w:p>
+    <w:p>
+      <w:pPr>
+        <w:pStyle w:val="ListParagraph"/>
+        <w:numPr>
+          <w:ilvl w:val="0"/>
+          <w:numId w:val="21"/>
+        </w:numPr>
+        <w:ind w:left="5850"/>
+        <w:rPr>
+          <w:rFonts w:cs="Times New Roman"/>
+          <w:sz w:val="28"/>
+          <w:szCs w:val="28"/>
+        </w:rPr>
+      </w:pPr>
+      <w:r>
+        <w:rPr>
+          <w:rFonts w:cs="Times New Roman"/>
+          <w:sz w:val="28"/>
+          <w:szCs w:val="28"/>
+        </w:rPr>
+        <w:t>Bạch Văn Thuần</w:t>
+      </w:r>
+    </w:p>
+    <w:p>
+      <w:pPr>
+        <w:pStyle w:val="ListParagraph"/>
+        <w:numPr>
+          <w:ilvl w:val="0"/>
+          <w:numId w:val="21"/>
+        </w:numPr>
+        <w:ind w:left="5850"/>
+        <w:rPr>
+          <w:rFonts w:cs="Times New Roman"/>
+          <w:sz w:val="28"/>
+          <w:szCs w:val="28"/>
+        </w:rPr>
+      </w:pPr>
+      <w:r>
+        <w:rPr>
+          <w:rFonts w:cs="Times New Roman"/>
+          <w:sz w:val="28"/>
+          <w:szCs w:val="28"/>
+        </w:rPr>
+        <w:t>Nguyễn Đức Thuần</w:t>
+      </w:r>
+    </w:p>
+    <w:p>
+      <w:pPr>
+        <w:pStyle w:val="ListParagraph"/>
+        <w:numPr>
+          <w:ilvl w:val="0"/>
+          <w:numId w:val="21"/>
+        </w:numPr>
+        <w:ind w:left="5850"/>
+        <w:rPr>
+          <w:rFonts w:cs="Times New Roman"/>
+          <w:sz w:val="28"/>
+          <w:szCs w:val="28"/>
+        </w:rPr>
+      </w:pPr>
+      <w:r>
+        <w:rPr>
+          <w:rFonts w:cs="Times New Roman"/>
+          <w:sz w:val="28"/>
+          <w:szCs w:val="28"/>
+        </w:rPr>
+        <w:t>Trần Viết Tiệp</w:t>
+      </w:r>
+    </w:p>
+    <w:p>
+      <w:pPr>
+        <w:pStyle w:val="ListParagraph"/>
+        <w:numPr>
+          <w:ilvl w:val="0"/>
+          <w:numId w:val="21"/>
+        </w:numPr>
+        <w:ind w:left="5850"/>
+        <w:rPr>
+          <w:rFonts w:cs="Times New Roman"/>
+          <w:sz w:val="28"/>
+          <w:szCs w:val="28"/>
+        </w:rPr>
+      </w:pPr>
+      <w:r>
+        <w:rPr>
+          <w:rFonts w:cs="Times New Roman"/>
+          <w:sz w:val="28"/>
+          <w:szCs w:val="28"/>
+        </w:rPr>
+        <w:t>Trần Đức Toàn</w:t>
+      </w:r>
+    </w:p>
+    <w:p>
+      <w:pPr>
+        <w:pStyle w:val="ListParagraph"/>
+        <w:numPr>
+          <w:ilvl w:val="0"/>
+          <w:numId w:val="21"/>
+        </w:numPr>
+        <w:ind w:left="5850"/>
+        <w:rPr>
+          <w:rFonts w:cs="Times New Roman"/>
+          <w:sz w:val="28"/>
+          <w:szCs w:val="28"/>
+        </w:rPr>
+      </w:pPr>
+      <w:r>
+        <w:rPr>
+          <w:rFonts w:cs="Times New Roman"/>
+          <w:sz w:val="28"/>
+          <w:szCs w:val="28"/>
+        </w:rPr>
+        <w:t>Phan Thị Hà Trang</w:t>
+      </w:r>
+    </w:p>
+    <w:p>
+      <w:pPr>
+        <w:jc w:val="center"/>
+        <w:rPr>
+          <w:rFonts w:cs="Times New Roman"/>
+          <w:sz w:val="36"/>
+          <w:szCs w:val="36"/>
+        </w:rPr>
+      </w:pPr>
     </w:p>
     <w:p>
       <w:pPr>
@@ -1322,11 +1393,9 @@
       <w:r>
         <w:t>Bóng đá là một môn thể thao rất hấp dẫn, đặc biệt với phái mạnh. Nhu cầu cập nhật tin tức về những trận cầu là không thể thiếu. Do đó, xây dựng một ứng dụng di động cập nhật các tin tức về bóng đá như tin hot, lịch thi đấu, bảng xếp hạng, kết quả</w:t>
       </w:r>
-      <w:proofErr w:type="gramStart"/>
       <w:r>
         <w:t>,…</w:t>
       </w:r>
-      <w:proofErr w:type="gramEnd"/>
       <w:r>
         <w:t xml:space="preserve"> là</w:t>
       </w:r>
@@ -1379,7 +1448,7 @@
                     </pic:cNvPicPr>
                   </pic:nvPicPr>
                   <pic:blipFill>
-                    <a:blip r:embed="rId6" cstate="print"/>
+                    <a:blip r:embed="rId8" cstate="print"/>
                     <a:srcRect/>
                     <a:stretch>
                       <a:fillRect/>
@@ -1430,23 +1499,7 @@
           <w:rFonts w:cs="Times New Roman"/>
           <w:szCs w:val="26"/>
         </w:rPr>
-        <w:t xml:space="preserve">Nhược </w:t>
-      </w:r>
-      <w:proofErr w:type="gramStart"/>
-      <w:r>
-        <w:rPr>
-          <w:rFonts w:cs="Times New Roman"/>
-          <w:szCs w:val="26"/>
-        </w:rPr>
-        <w:t>điểm :</w:t>
-      </w:r>
-      <w:proofErr w:type="gramEnd"/>
-      <w:r>
-        <w:rPr>
-          <w:rFonts w:cs="Times New Roman"/>
-          <w:szCs w:val="26"/>
-        </w:rPr>
-        <w:t xml:space="preserve"> </w:t>
+        <w:t xml:space="preserve">Nhược điểm : </w:t>
       </w:r>
       <w:r>
         <w:rPr>
@@ -1532,7 +1585,7 @@
                     </pic:cNvPicPr>
                   </pic:nvPicPr>
                   <pic:blipFill>
-                    <a:blip r:embed="rId7" cstate="print"/>
+                    <a:blip r:embed="rId9" cstate="print"/>
                     <a:srcRect/>
                     <a:stretch>
                       <a:fillRect/>
@@ -1584,23 +1637,7 @@
           <w:rFonts w:cs="Times New Roman"/>
           <w:szCs w:val="26"/>
         </w:rPr>
-        <w:t xml:space="preserve">Nhược </w:t>
-      </w:r>
-      <w:proofErr w:type="gramStart"/>
-      <w:r>
-        <w:rPr>
-          <w:rFonts w:cs="Times New Roman"/>
-          <w:szCs w:val="26"/>
-        </w:rPr>
-        <w:t>điểm :</w:t>
-      </w:r>
-      <w:proofErr w:type="gramEnd"/>
-      <w:r>
-        <w:rPr>
-          <w:rFonts w:cs="Times New Roman"/>
-          <w:szCs w:val="26"/>
-        </w:rPr>
-        <w:t xml:space="preserve"> </w:t>
+        <w:t xml:space="preserve">Nhược điểm : </w:t>
       </w:r>
       <w:r>
         <w:rPr>
@@ -1661,7 +1698,7 @@
                     </pic:cNvPicPr>
                   </pic:nvPicPr>
                   <pic:blipFill>
-                    <a:blip r:embed="rId8" cstate="print"/>
+                    <a:blip r:embed="rId10" cstate="print"/>
                     <a:srcRect/>
                     <a:stretch>
                       <a:fillRect/>
@@ -1703,23 +1740,7 @@
           <w:rFonts w:cs="Times New Roman"/>
           <w:szCs w:val="26"/>
         </w:rPr>
-        <w:t xml:space="preserve">Nhược </w:t>
-      </w:r>
-      <w:proofErr w:type="gramStart"/>
-      <w:r>
-        <w:rPr>
-          <w:rFonts w:cs="Times New Roman"/>
-          <w:szCs w:val="26"/>
-        </w:rPr>
-        <w:t>điểm :</w:t>
-      </w:r>
-      <w:proofErr w:type="gramEnd"/>
-      <w:r>
-        <w:rPr>
-          <w:rFonts w:cs="Times New Roman"/>
-          <w:szCs w:val="26"/>
-        </w:rPr>
-        <w:t xml:space="preserve"> </w:t>
+        <w:t xml:space="preserve">Nhược điểm : </w:t>
       </w:r>
       <w:r>
         <w:rPr>
@@ -1793,6 +1814,7 @@
           <w:szCs w:val="26"/>
         </w:rPr>
         <w:sectPr>
+          <w:footerReference w:type="default" r:id="rId11"/>
           <w:pgSz w:w="12240" w:h="15840"/>
           <w:pgMar w:top="1440" w:right="1440" w:bottom="1440" w:left="1440" w:header="720" w:footer="720" w:gutter="0"/>
           <w:cols w:space="720"/>
@@ -1819,6 +1841,7 @@
           <w:noProof/>
           <w:szCs w:val="26"/>
         </w:rPr>
+        <w:lastRenderedPageBreak/>
         <w:drawing>
           <wp:inline distT="0" distB="0" distL="0" distR="0" wp14:anchorId="56A98104" wp14:editId="3FC7486D">
             <wp:extent cx="2447288" cy="4952690"/>
@@ -1837,7 +1860,7 @@
                     </pic:cNvPicPr>
                   </pic:nvPicPr>
                   <pic:blipFill>
-                    <a:blip r:embed="rId9">
+                    <a:blip r:embed="rId12">
                       <a:extLst>
                         <a:ext uri="{28A0092B-C50C-407E-A947-70E740481C1C}">
                           <a14:useLocalDpi xmlns:a14="http://schemas.microsoft.com/office/drawing/2010/main" val="0"/>
@@ -1913,6 +1936,7 @@
           <w:noProof/>
           <w:szCs w:val="26"/>
         </w:rPr>
+        <w:lastRenderedPageBreak/>
         <w:drawing>
           <wp:inline distT="0" distB="0" distL="0" distR="0" wp14:anchorId="23507FC7" wp14:editId="6242B32F">
             <wp:extent cx="2505075" cy="5069639"/>
@@ -1931,7 +1955,7 @@
                     </pic:cNvPicPr>
                   </pic:nvPicPr>
                   <pic:blipFill>
-                    <a:blip r:embed="rId10">
+                    <a:blip r:embed="rId13">
                       <a:extLst>
                         <a:ext uri="{28A0092B-C50C-407E-A947-70E740481C1C}">
                           <a14:useLocalDpi xmlns:a14="http://schemas.microsoft.com/office/drawing/2010/main" val="0"/>
@@ -2033,7 +2057,7 @@
                     </pic:cNvPicPr>
                   </pic:nvPicPr>
                   <pic:blipFill>
-                    <a:blip r:embed="rId11">
+                    <a:blip r:embed="rId14">
                       <a:extLst>
                         <a:ext uri="{28A0092B-C50C-407E-A947-70E740481C1C}">
                           <a14:useLocalDpi xmlns:a14="http://schemas.microsoft.com/office/drawing/2010/main" val="0"/>
@@ -2124,6 +2148,7 @@
           <w:noProof/>
           <w:szCs w:val="26"/>
         </w:rPr>
+        <w:lastRenderedPageBreak/>
         <w:drawing>
           <wp:inline distT="0" distB="0" distL="0" distR="0" wp14:anchorId="02A7F1B2" wp14:editId="7FEFE0D9">
             <wp:extent cx="2433092" cy="4923962"/>
@@ -2142,7 +2167,7 @@
                     </pic:cNvPicPr>
                   </pic:nvPicPr>
                   <pic:blipFill>
-                    <a:blip r:embed="rId12">
+                    <a:blip r:embed="rId15">
                       <a:extLst>
                         <a:ext uri="{28A0092B-C50C-407E-A947-70E740481C1C}">
                           <a14:useLocalDpi xmlns:a14="http://schemas.microsoft.com/office/drawing/2010/main" val="0"/>
@@ -2217,6 +2242,7 @@
     </w:p>
     <w:p>
       <w:r>
+        <w:lastRenderedPageBreak/>
         <w:br w:type="page"/>
       </w:r>
     </w:p>
@@ -2248,15 +2274,7 @@
       </w:pPr>
       <w:bookmarkStart w:id="6" w:name="_Toc470509953"/>
       <w:r>
-        <w:t xml:space="preserve">Màn </w:t>
-      </w:r>
-      <w:proofErr w:type="gramStart"/>
-      <w:r>
-        <w:t>hình :</w:t>
-      </w:r>
-      <w:proofErr w:type="gramEnd"/>
-      <w:r>
-        <w:t xml:space="preserve"> </w:t>
+        <w:t xml:space="preserve">Màn hình : </w:t>
       </w:r>
       <w:r>
         <w:t>Thanh menu và điều hướng</w:t>
@@ -2333,7 +2351,7 @@
                     <pic:cNvPicPr/>
                   </pic:nvPicPr>
                   <pic:blipFill>
-                    <a:blip r:embed="rId13">
+                    <a:blip r:embed="rId16">
                       <a:extLst>
                         <a:ext uri="{28A0092B-C50C-407E-A947-70E740481C1C}">
                           <a14:useLocalDpi xmlns:a14="http://schemas.microsoft.com/office/drawing/2010/main" val="0"/>
@@ -2424,23 +2442,7 @@
           <w:rFonts w:cs="Times New Roman"/>
           <w:szCs w:val="26"/>
         </w:rPr>
-        <w:t xml:space="preserve">Thanh menu và điều hướng là một giao diện rất quan trọng đối với ứng dụng xem tin tức bóng đá. Từ đây, người dùng chọn giải đấu mà mình muốn </w:t>
-      </w:r>
-      <w:proofErr w:type="gramStart"/>
-      <w:r>
-        <w:rPr>
-          <w:rFonts w:cs="Times New Roman"/>
-          <w:szCs w:val="26"/>
-        </w:rPr>
-        <w:t>theo</w:t>
-      </w:r>
-      <w:proofErr w:type="gramEnd"/>
-      <w:r>
-        <w:rPr>
-          <w:rFonts w:cs="Times New Roman"/>
-          <w:szCs w:val="26"/>
-        </w:rPr>
-        <w:t xml:space="preserve"> dõi.</w:t>
+        <w:t>Thanh menu và điều hướng là một giao diện rất quan trọng đối với ứng dụng xem tin tức bóng đá. Từ đây, người dùng chọn giải đấu mà mình muốn theo dõi.</w:t>
       </w:r>
     </w:p>
     <w:p>
@@ -2513,23 +2515,7 @@
           <w:rFonts w:cs="Times New Roman"/>
           <w:szCs w:val="26"/>
         </w:rPr>
-        <w:t xml:space="preserve">Phần đầu tiên: Hiển thị đội giải đấu/đội bóng đang được </w:t>
-      </w:r>
-      <w:proofErr w:type="gramStart"/>
-      <w:r>
-        <w:rPr>
-          <w:rFonts w:cs="Times New Roman"/>
-          <w:szCs w:val="26"/>
-        </w:rPr>
-        <w:t>theo</w:t>
-      </w:r>
-      <w:proofErr w:type="gramEnd"/>
-      <w:r>
-        <w:rPr>
-          <w:rFonts w:cs="Times New Roman"/>
-          <w:szCs w:val="26"/>
-        </w:rPr>
-        <w:t xml:space="preserve"> dõi, yêu thích, tại phần này người dùng có thể thay đổi đội bóng/giải đấu mà họ muốn.</w:t>
+        <w:t>Phần đầu tiên: Hiển thị đội giải đấu/đội bóng đang được theo dõi, yêu thích, tại phần này người dùng có thể thay đổi đội bóng/giải đấu mà họ muốn.</w:t>
       </w:r>
     </w:p>
     <w:p>
@@ -2549,55 +2535,7 @@
           <w:rFonts w:cs="Times New Roman"/>
           <w:szCs w:val="26"/>
         </w:rPr>
-        <w:t>Phần thứ hai: Hiển thị danh sách các giải đấu vô địch quốc gia ở châu Âu như giải ngoại hạng Anh, Đức, Pháp</w:t>
-      </w:r>
-      <w:proofErr w:type="gramStart"/>
-      <w:r>
-        <w:rPr>
-          <w:rFonts w:cs="Times New Roman"/>
-          <w:szCs w:val="26"/>
-        </w:rPr>
-        <w:t>,…</w:t>
-      </w:r>
-      <w:proofErr w:type="gramEnd"/>
-      <w:r>
-        <w:rPr>
-          <w:rFonts w:cs="Times New Roman"/>
-          <w:szCs w:val="26"/>
-        </w:rPr>
-        <w:t xml:space="preserve"> Trong đó thứ tự của giải đấu được sắp xếp </w:t>
-      </w:r>
-      <w:proofErr w:type="gramStart"/>
-      <w:r>
-        <w:rPr>
-          <w:rFonts w:cs="Times New Roman"/>
-          <w:szCs w:val="26"/>
-        </w:rPr>
-        <w:t>theo</w:t>
-      </w:r>
-      <w:proofErr w:type="gramEnd"/>
-      <w:r>
-        <w:rPr>
-          <w:rFonts w:cs="Times New Roman"/>
-          <w:szCs w:val="26"/>
-        </w:rPr>
-        <w:t xml:space="preserve"> độ hấp dẫn giảm dần. Nhóm các giải vô địch quốc gia được sắp trên giải vô địch châu lục bởi giải vô địch quốc gia diễn ra hàng tuần, và thường xuyên hơn so với giải vô địch châu lục, vì vậy người dùng thường xuyên cập nhật vào </w:t>
-      </w:r>
-      <w:proofErr w:type="gramStart"/>
-      <w:r>
-        <w:rPr>
-          <w:rFonts w:cs="Times New Roman"/>
-          <w:szCs w:val="26"/>
-        </w:rPr>
-        <w:t>theo</w:t>
-      </w:r>
-      <w:proofErr w:type="gramEnd"/>
-      <w:r>
-        <w:rPr>
-          <w:rFonts w:cs="Times New Roman"/>
-          <w:szCs w:val="26"/>
-        </w:rPr>
-        <w:t xml:space="preserve"> dõi hơn.</w:t>
+        <w:t>Phần thứ hai: Hiển thị danh sách các giải đấu vô địch quốc gia ở châu Âu như giải ngoại hạng Anh, Đức, Pháp,… Trong đó thứ tự của giải đấu được sắp xếp theo độ hấp dẫn giảm dần. Nhóm các giải vô địch quốc gia được sắp trên giải vô địch châu lục bởi giải vô địch quốc gia diễn ra hàng tuần, và thường xuyên hơn so với giải vô địch châu lục, vì vậy người dùng thường xuyên cập nhật vào theo dõi hơn.</w:t>
       </w:r>
     </w:p>
     <w:p>
@@ -2617,23 +2555,7 @@
           <w:rFonts w:cs="Times New Roman"/>
           <w:szCs w:val="26"/>
         </w:rPr>
-        <w:t xml:space="preserve">Phần thứ ba: Hiển thị danh sách các giải đấu vô địch châu lục, tương tự như phần hai, thứ tự giải đấu được sắp xếp </w:t>
-      </w:r>
-      <w:proofErr w:type="gramStart"/>
-      <w:r>
-        <w:rPr>
-          <w:rFonts w:cs="Times New Roman"/>
-          <w:szCs w:val="26"/>
-        </w:rPr>
-        <w:t>theo</w:t>
-      </w:r>
-      <w:proofErr w:type="gramEnd"/>
-      <w:r>
-        <w:rPr>
-          <w:rFonts w:cs="Times New Roman"/>
-          <w:szCs w:val="26"/>
-        </w:rPr>
-        <w:t xml:space="preserve"> độ hấp dẫn giảm dần.</w:t>
+        <w:t>Phần thứ ba: Hiển thị danh sách các giải đấu vô địch châu lục, tương tự như phần hai, thứ tự giải đấu được sắp xếp theo độ hấp dẫn giảm dần.</w:t>
       </w:r>
     </w:p>
     <w:p>
@@ -2653,23 +2575,7 @@
           <w:rFonts w:cs="Times New Roman"/>
           <w:szCs w:val="26"/>
         </w:rPr>
-        <w:t xml:space="preserve">Phần cuối cùng: Hiển thị các đội bóng được yêu thích nhất của châu Âu để người dùng có thể chọn đội bóng mình yêu thích và </w:t>
-      </w:r>
-      <w:proofErr w:type="gramStart"/>
-      <w:r>
-        <w:rPr>
-          <w:rFonts w:cs="Times New Roman"/>
-          <w:szCs w:val="26"/>
-        </w:rPr>
-        <w:t>theo</w:t>
-      </w:r>
-      <w:proofErr w:type="gramEnd"/>
-      <w:r>
-        <w:rPr>
-          <w:rFonts w:cs="Times New Roman"/>
-          <w:szCs w:val="26"/>
-        </w:rPr>
-        <w:t xml:space="preserve"> dõi các tin tức mới nhất về đội bóng của mình.</w:t>
+        <w:t>Phần cuối cùng: Hiển thị các đội bóng được yêu thích nhất của châu Âu để người dùng có thể chọn đội bóng mình yêu thích và theo dõi các tin tức mới nhất về đội bóng của mình.</w:t>
       </w:r>
     </w:p>
     <w:p>
@@ -2819,16 +2725,11 @@
       <w:bookmarkStart w:id="7" w:name="_Toc470509954"/>
       <w:r>
         <w:lastRenderedPageBreak/>
-        <w:t xml:space="preserve">Màn </w:t>
-      </w:r>
-      <w:proofErr w:type="gramStart"/>
-      <w:r>
-        <w:t>hình</w:t>
+        <w:t>Màn hình</w:t>
       </w:r>
       <w:r>
         <w:t xml:space="preserve"> :</w:t>
       </w:r>
-      <w:proofErr w:type="gramEnd"/>
       <w:r>
         <w:t xml:space="preserve"> lịch thi đấu</w:t>
       </w:r>
@@ -2884,7 +2785,7 @@
                     </pic:cNvPicPr>
                   </pic:nvPicPr>
                   <pic:blipFill>
-                    <a:blip r:embed="rId14">
+                    <a:blip r:embed="rId17">
                       <a:extLst>
                         <a:ext uri="{28A0092B-C50C-407E-A947-70E740481C1C}">
                           <a14:useLocalDpi xmlns:a14="http://schemas.microsoft.com/office/drawing/2010/main" val="0"/>
@@ -2991,7 +2892,7 @@
                     </pic:cNvPicPr>
                   </pic:nvPicPr>
                   <pic:blipFill>
-                    <a:blip r:embed="rId15">
+                    <a:blip r:embed="rId18">
                       <a:extLst>
                         <a:ext uri="{28A0092B-C50C-407E-A947-70E740481C1C}">
                           <a14:useLocalDpi xmlns:a14="http://schemas.microsoft.com/office/drawing/2010/main" val="0"/>
@@ -3334,18 +3235,10 @@
       <w:bookmarkStart w:id="8" w:name="_Toc470509955"/>
       <w:r>
         <w:lastRenderedPageBreak/>
-        <w:t xml:space="preserve">Màn </w:t>
-      </w:r>
-      <w:proofErr w:type="gramStart"/>
-      <w:r>
-        <w:t xml:space="preserve">hình </w:t>
-      </w:r>
-      <w:r>
-        <w:t>:</w:t>
-      </w:r>
-      <w:proofErr w:type="gramEnd"/>
-      <w:r>
-        <w:t xml:space="preserve"> </w:t>
+        <w:t xml:space="preserve">Màn hình </w:t>
+      </w:r>
+      <w:r>
+        <w:t xml:space="preserve">: </w:t>
       </w:r>
       <w:r>
         <w:t>một trận đấu sắp diễn ra</w:t>
@@ -3382,7 +3275,7 @@
                     <pic:cNvPicPr/>
                   </pic:nvPicPr>
                   <pic:blipFill>
-                    <a:blip r:embed="rId16">
+                    <a:blip r:embed="rId19">
                       <a:extLst>
                         <a:ext uri="{28A0092B-C50C-407E-A947-70E740481C1C}">
                           <a14:useLocalDpi xmlns:a14="http://schemas.microsoft.com/office/drawing/2010/main" val="0"/>
@@ -3555,23 +3448,7 @@
           <w:szCs w:val="26"/>
         </w:rPr>
         <w:lastRenderedPageBreak/>
-        <w:t xml:space="preserve">+, Đánh giá trước trận </w:t>
-      </w:r>
-      <w:proofErr w:type="gramStart"/>
-      <w:r>
-        <w:rPr>
-          <w:rFonts w:cs="Times New Roman"/>
-          <w:szCs w:val="26"/>
-        </w:rPr>
-        <w:t>đấu  :</w:t>
-      </w:r>
-      <w:proofErr w:type="gramEnd"/>
-      <w:r>
-        <w:rPr>
-          <w:rFonts w:cs="Times New Roman"/>
-          <w:szCs w:val="26"/>
-        </w:rPr>
-        <w:t xml:space="preserve"> Đây là phần thông tin đánh giá của giới chuyên gia về trận đấu, khả năng thắng thua của hai đội và độ hot của trận đấu</w:t>
+        <w:t>+, Đánh giá trước trận đấu  : Đây là phần thông tin đánh giá của giới chuyên gia về trận đấu, khả năng thắng thua của hai đội và độ hot của trận đấu</w:t>
       </w:r>
     </w:p>
     <w:p>
@@ -3588,39 +3465,7 @@
           <w:rFonts w:cs="Times New Roman"/>
           <w:szCs w:val="26"/>
         </w:rPr>
-        <w:t xml:space="preserve">+, Diễn biến trận </w:t>
-      </w:r>
-      <w:proofErr w:type="gramStart"/>
-      <w:r>
-        <w:rPr>
-          <w:rFonts w:cs="Times New Roman"/>
-          <w:szCs w:val="26"/>
-        </w:rPr>
-        <w:t>đấu :</w:t>
-      </w:r>
-      <w:proofErr w:type="gramEnd"/>
-      <w:r>
-        <w:rPr>
-          <w:rFonts w:cs="Times New Roman"/>
-          <w:szCs w:val="26"/>
-        </w:rPr>
-        <w:t xml:space="preserve"> Phần này có thông tin khi trận đấu đang và đã diễn ra. Thông tin của trận đấu sẽ được cập nhật liên tục ở phần này giúp cho bạn đọc có thể </w:t>
-      </w:r>
-      <w:proofErr w:type="gramStart"/>
-      <w:r>
-        <w:rPr>
-          <w:rFonts w:cs="Times New Roman"/>
-          <w:szCs w:val="26"/>
-        </w:rPr>
-        <w:t>theo</w:t>
-      </w:r>
-      <w:proofErr w:type="gramEnd"/>
-      <w:r>
-        <w:rPr>
-          <w:rFonts w:cs="Times New Roman"/>
-          <w:szCs w:val="26"/>
-        </w:rPr>
-        <w:t xml:space="preserve"> dõi thông tin trận đấu trong trường hợp không xem được video trực tiếp =&gt; Bạn đọc không bị bỏ lỡ những tình tiết hay của trận đấu</w:t>
+        <w:t>+, Diễn biến trận đấu : Phần này có thông tin khi trận đấu đang và đã diễn ra. Thông tin của trận đấu sẽ được cập nhật liên tục ở phần này giúp cho bạn đọc có thể theo dõi thông tin trận đấu trong trường hợp không xem được video trực tiếp =&gt; Bạn đọc không bị bỏ lỡ những tình tiết hay của trận đấu</w:t>
       </w:r>
     </w:p>
     <w:p>
@@ -3693,18 +3538,10 @@
       </w:pPr>
       <w:bookmarkStart w:id="9" w:name="_Toc470509956"/>
       <w:r>
-        <w:t xml:space="preserve">Màn </w:t>
-      </w:r>
-      <w:proofErr w:type="gramStart"/>
-      <w:r>
-        <w:t>hình</w:t>
-      </w:r>
-      <w:r>
-        <w:t xml:space="preserve"> :</w:t>
-      </w:r>
-      <w:proofErr w:type="gramEnd"/>
-      <w:r>
-        <w:t xml:space="preserve"> </w:t>
+        <w:t>Màn hình</w:t>
+      </w:r>
+      <w:r>
+        <w:t xml:space="preserve"> : </w:t>
       </w:r>
       <w:r>
         <w:t xml:space="preserve"> các sự kiện</w:t>
@@ -3764,7 +3601,7 @@
                     <pic:cNvPicPr/>
                   </pic:nvPicPr>
                   <pic:blipFill>
-                    <a:blip r:embed="rId17" cstate="print">
+                    <a:blip r:embed="rId20" cstate="print">
                       <a:extLst>
                         <a:ext uri="{28A0092B-C50C-407E-A947-70E740481C1C}">
                           <a14:useLocalDpi xmlns:a14="http://schemas.microsoft.com/office/drawing/2010/main" val="0"/>
@@ -3847,23 +3684,7 @@
           <w:rFonts w:cs="Times New Roman"/>
           <w:szCs w:val="26"/>
         </w:rPr>
-        <w:t xml:space="preserve">Mục đích: Màn hình được thiết kế với mục đích cung cấp các tin tức mới nổi bật nhất về bóng đá nói </w:t>
-      </w:r>
-      <w:proofErr w:type="gramStart"/>
-      <w:r>
-        <w:rPr>
-          <w:rFonts w:cs="Times New Roman"/>
-          <w:szCs w:val="26"/>
-        </w:rPr>
-        <w:t>chung</w:t>
-      </w:r>
-      <w:proofErr w:type="gramEnd"/>
-      <w:r>
-        <w:rPr>
-          <w:rFonts w:cs="Times New Roman"/>
-          <w:szCs w:val="26"/>
-        </w:rPr>
-        <w:t xml:space="preserve"> và theo giải đấu và đội bóng cụ thể nói riêng.</w:t>
+        <w:t>Mục đích: Màn hình được thiết kế với mục đích cung cấp các tin tức mới nổi bật nhất về bóng đá nói chung và theo giải đấu và đội bóng cụ thể nói riêng.</w:t>
       </w:r>
     </w:p>
     <w:p>
@@ -3942,23 +3763,7 @@
           <w:rFonts w:cs="Times New Roman"/>
           <w:szCs w:val="26"/>
         </w:rPr>
-        <w:t xml:space="preserve">Phần đầu tiên: là các tin tức nổi bật nhất được chú ý trong thời gian gần đây, các tin tức này được thiết kế trong một slide show có độ rộng vừa với cả màn hình và độ dài bằng một nửa màn hình hiển thị. Người dùng có thể dùng </w:t>
-      </w:r>
-      <w:proofErr w:type="gramStart"/>
-      <w:r>
-        <w:rPr>
-          <w:rFonts w:cs="Times New Roman"/>
-          <w:szCs w:val="26"/>
-        </w:rPr>
-        <w:t>tay</w:t>
-      </w:r>
-      <w:proofErr w:type="gramEnd"/>
-      <w:r>
-        <w:rPr>
-          <w:rFonts w:cs="Times New Roman"/>
-          <w:szCs w:val="26"/>
-        </w:rPr>
-        <w:t xml:space="preserve"> trượt sang trái hoặc sang phải để xem các tin tức nổi bật khác nhau. Hoặc mặc định thì cứ sau 2s slide sẽ tự chuyển qua một tin tức khác.</w:t>
+        <w:t>Phần đầu tiên: là các tin tức nổi bật nhất được chú ý trong thời gian gần đây, các tin tức này được thiết kế trong một slide show có độ rộng vừa với cả màn hình và độ dài bằng một nửa màn hình hiển thị. Người dùng có thể dùng tay trượt sang trái hoặc sang phải để xem các tin tức nổi bật khác nhau. Hoặc mặc định thì cứ sau 2s slide sẽ tự chuyển qua một tin tức khác.</w:t>
       </w:r>
     </w:p>
     <w:p>
@@ -4000,23 +3805,7 @@
           <w:rFonts w:cs="Times New Roman"/>
           <w:szCs w:val="26"/>
         </w:rPr>
-        <w:t xml:space="preserve">Phần thứ hai: hiển thị các tin tức khác liên quan đến giải đấu được sắp xếp từ trên xuống dưới </w:t>
-      </w:r>
-      <w:proofErr w:type="gramStart"/>
-      <w:r>
-        <w:rPr>
-          <w:rFonts w:cs="Times New Roman"/>
-          <w:szCs w:val="26"/>
-        </w:rPr>
-        <w:t>theo</w:t>
-      </w:r>
-      <w:proofErr w:type="gramEnd"/>
-      <w:r>
-        <w:rPr>
-          <w:rFonts w:cs="Times New Roman"/>
-          <w:szCs w:val="26"/>
-        </w:rPr>
-        <w:t xml:space="preserve"> trình tự thời gian. Một tin tức bao gồm 2 phần, hình ảnh ở phía bên trái và phần tiêu đề nằm ở phía bên phải, có độ lớn về chiều rộng cũng như về chiều dài bằng một nửa của tin tức nổi bật.</w:t>
+        <w:t>Phần thứ hai: hiển thị các tin tức khác liên quan đến giải đấu được sắp xếp từ trên xuống dưới theo trình tự thời gian. Một tin tức bao gồm 2 phần, hình ảnh ở phía bên trái và phần tiêu đề nằm ở phía bên phải, có độ lớn về chiều rộng cũng như về chiều dài bằng một nửa của tin tức nổi bật.</w:t>
       </w:r>
     </w:p>
     <w:p>
@@ -4194,18 +3983,10 @@
       <w:bookmarkStart w:id="10" w:name="_Toc470509957"/>
       <w:r>
         <w:lastRenderedPageBreak/>
-        <w:t xml:space="preserve">Màn </w:t>
-      </w:r>
-      <w:proofErr w:type="gramStart"/>
-      <w:r>
-        <w:t>hình</w:t>
-      </w:r>
-      <w:r>
-        <w:t xml:space="preserve"> :</w:t>
-      </w:r>
-      <w:proofErr w:type="gramEnd"/>
-      <w:r>
-        <w:t xml:space="preserve"> </w:t>
+        <w:t>Màn hình</w:t>
+      </w:r>
+      <w:r>
+        <w:t xml:space="preserve"> : </w:t>
       </w:r>
       <w:r>
         <w:t xml:space="preserve"> một tin tức</w:t>
@@ -4270,7 +4051,7 @@
                     <pic:cNvPicPr/>
                   </pic:nvPicPr>
                   <pic:blipFill>
-                    <a:blip r:embed="rId18" cstate="print">
+                    <a:blip r:embed="rId21" cstate="print">
                       <a:extLst>
                         <a:ext uri="{28A0092B-C50C-407E-A947-70E740481C1C}">
                           <a14:useLocalDpi xmlns:a14="http://schemas.microsoft.com/office/drawing/2010/main" val="0"/>
@@ -4406,23 +4187,7 @@
           <w:rFonts w:cs="Times New Roman"/>
           <w:szCs w:val="26"/>
         </w:rPr>
-        <w:t xml:space="preserve">Ở dưới là phần bài viết phân tích và đánh giá, được trình bày </w:t>
-      </w:r>
-      <w:proofErr w:type="gramStart"/>
-      <w:r>
-        <w:rPr>
-          <w:rFonts w:cs="Times New Roman"/>
-          <w:szCs w:val="26"/>
-        </w:rPr>
-        <w:t>theo</w:t>
-      </w:r>
-      <w:proofErr w:type="gramEnd"/>
-      <w:r>
-        <w:rPr>
-          <w:rFonts w:cs="Times New Roman"/>
-          <w:szCs w:val="26"/>
-        </w:rPr>
-        <w:t xml:space="preserve"> từng đoạn</w:t>
+        <w:t>Ở dưới là phần bài viết phân tích và đánh giá, được trình bày theo từng đoạn</w:t>
       </w:r>
     </w:p>
     <w:p>
@@ -4471,15 +4236,7 @@
       </w:pPr>
       <w:bookmarkStart w:id="11" w:name="_Toc470509958"/>
       <w:r>
-        <w:t xml:space="preserve">Màn </w:t>
-      </w:r>
-      <w:proofErr w:type="gramStart"/>
-      <w:r>
-        <w:t>hình :</w:t>
-      </w:r>
-      <w:proofErr w:type="gramEnd"/>
-      <w:r>
-        <w:t xml:space="preserve"> bảng xếp hạng</w:t>
+        <w:t>Màn hình : bảng xếp hạng</w:t>
       </w:r>
       <w:bookmarkEnd w:id="11"/>
     </w:p>
@@ -4541,7 +4298,7 @@
                     <pic:cNvPicPr/>
                   </pic:nvPicPr>
                   <pic:blipFill rotWithShape="1">
-                    <a:blip r:embed="rId19">
+                    <a:blip r:embed="rId22">
                       <a:extLst>
                         <a:ext uri="{28A0092B-C50C-407E-A947-70E740481C1C}">
                           <a14:useLocalDpi xmlns:a14="http://schemas.microsoft.com/office/drawing/2010/main" val="0"/>
@@ -4649,23 +4406,7 @@
           <w:rFonts w:cs="Times New Roman"/>
           <w:szCs w:val="26"/>
         </w:rPr>
-        <w:t xml:space="preserve">Lý do thiết kế: Màn hình bảng xếp hạng của giải đấu là một màn hình rất quan trọng. Một giải đấu ngoại hạng vô địch quốc gia hay giải đấu vô địch cấp độ châu lục thì không thể không có thông tin về bảng xếp hạng. Bảng xếp hạng cung cấp thông tin cho người dùng về vị trí của các đội bóng vào thời điểm hiện tại, điều đó giúp người dùng có cái nhìn trực quan và nắm bắt rõ hơn về giải đấu mà mình đang </w:t>
-      </w:r>
-      <w:proofErr w:type="gramStart"/>
-      <w:r>
-        <w:rPr>
-          <w:rFonts w:cs="Times New Roman"/>
-          <w:szCs w:val="26"/>
-        </w:rPr>
-        <w:t>theo</w:t>
-      </w:r>
-      <w:proofErr w:type="gramEnd"/>
-      <w:r>
-        <w:rPr>
-          <w:rFonts w:cs="Times New Roman"/>
-          <w:szCs w:val="26"/>
-        </w:rPr>
-        <w:t xml:space="preserve"> dõi.</w:t>
+        <w:t>Lý do thiết kế: Màn hình bảng xếp hạng của giải đấu là một màn hình rất quan trọng. Một giải đấu ngoại hạng vô địch quốc gia hay giải đấu vô địch cấp độ châu lục thì không thể không có thông tin về bảng xếp hạng. Bảng xếp hạng cung cấp thông tin cho người dùng về vị trí của các đội bóng vào thời điểm hiện tại, điều đó giúp người dùng có cái nhìn trực quan và nắm bắt rõ hơn về giải đấu mà mình đang theo dõi.</w:t>
       </w:r>
     </w:p>
     <w:p>
@@ -4817,23 +4558,7 @@
           <w:rFonts w:cs="Times New Roman"/>
           <w:szCs w:val="26"/>
         </w:rPr>
-        <w:t xml:space="preserve">Người dùng có thể truy cập vào màn hình bảng xếp hạng bằng cách chọn vào tab </w:t>
-      </w:r>
-      <w:proofErr w:type="gramStart"/>
-      <w:r>
-        <w:rPr>
-          <w:rFonts w:cs="Times New Roman"/>
-          <w:szCs w:val="26"/>
-        </w:rPr>
-        <w:t>“ Bảng</w:t>
-      </w:r>
-      <w:proofErr w:type="gramEnd"/>
-      <w:r>
-        <w:rPr>
-          <w:rFonts w:cs="Times New Roman"/>
-          <w:szCs w:val="26"/>
-        </w:rPr>
-        <w:t xml:space="preserve"> xếp hạng “   sau khi đã chọn một giải đấu nào đó.</w:t>
+        <w:t>Người dùng có thể truy cập vào màn hình bảng xếp hạng bằng cách chọn vào tab “ Bảng xếp hạng “   sau khi đã chọn một giải đấu nào đó.</w:t>
       </w:r>
     </w:p>
     <w:p>
@@ -4855,9 +4580,127 @@
 </w:document>
 </file>
 
+<file path=word/endnotes.xml><?xml version="1.0" encoding="utf-8"?>
+<w:endnotes xmlns:wpc="http://schemas.microsoft.com/office/word/2010/wordprocessingCanvas" xmlns:mc="http://schemas.openxmlformats.org/markup-compatibility/2006" xmlns:o="urn:schemas-microsoft-com:office:office" xmlns:r="http://schemas.openxmlformats.org/officeDocument/2006/relationships" xmlns:m="http://schemas.openxmlformats.org/officeDocument/2006/math" xmlns:v="urn:schemas-microsoft-com:vml" xmlns:wp14="http://schemas.microsoft.com/office/word/2010/wordprocessingDrawing" xmlns:wp="http://schemas.openxmlformats.org/drawingml/2006/wordprocessingDrawing" xmlns:w10="urn:schemas-microsoft-com:office:word" xmlns:w="http://schemas.openxmlformats.org/wordprocessingml/2006/main" xmlns:w14="http://schemas.microsoft.com/office/word/2010/wordml" xmlns:w15="http://schemas.microsoft.com/office/word/2012/wordml" xmlns:wpg="http://schemas.microsoft.com/office/word/2010/wordprocessingGroup" xmlns:wpi="http://schemas.microsoft.com/office/word/2010/wordprocessingInk" xmlns:wne="http://schemas.microsoft.com/office/word/2006/wordml" xmlns:wps="http://schemas.microsoft.com/office/word/2010/wordprocessingShape" mc:Ignorable="w14 w15 wp14">
+  <w:endnote w:type="separator" w:id="-1">
+    <w:p>
+      <w:pPr>
+        <w:spacing w:after="0" w:line="240" w:lineRule="auto"/>
+      </w:pPr>
+      <w:r>
+        <w:separator/>
+      </w:r>
+    </w:p>
+  </w:endnote>
+  <w:endnote w:type="continuationSeparator" w:id="0">
+    <w:p>
+      <w:pPr>
+        <w:spacing w:after="0" w:line="240" w:lineRule="auto"/>
+      </w:pPr>
+      <w:r>
+        <w:continuationSeparator/>
+      </w:r>
+    </w:p>
+  </w:endnote>
+</w:endnotes>
+</file>
+
+<file path=word/footer1.xml><?xml version="1.0" encoding="utf-8"?>
+<w:ftr xmlns:wpc="http://schemas.microsoft.com/office/word/2010/wordprocessingCanvas" xmlns:mc="http://schemas.openxmlformats.org/markup-compatibility/2006" xmlns:o="urn:schemas-microsoft-com:office:office" xmlns:r="http://schemas.openxmlformats.org/officeDocument/2006/relationships" xmlns:m="http://schemas.openxmlformats.org/officeDocument/2006/math" xmlns:v="urn:schemas-microsoft-com:vml" xmlns:wp14="http://schemas.microsoft.com/office/word/2010/wordprocessingDrawing" xmlns:wp="http://schemas.openxmlformats.org/drawingml/2006/wordprocessingDrawing" xmlns:w10="urn:schemas-microsoft-com:office:word" xmlns:w="http://schemas.openxmlformats.org/wordprocessingml/2006/main" xmlns:w14="http://schemas.microsoft.com/office/word/2010/wordml" xmlns:w15="http://schemas.microsoft.com/office/word/2012/wordml" xmlns:wpg="http://schemas.microsoft.com/office/word/2010/wordprocessingGroup" xmlns:wpi="http://schemas.microsoft.com/office/word/2010/wordprocessingInk" xmlns:wne="http://schemas.microsoft.com/office/word/2006/wordml" xmlns:wps="http://schemas.microsoft.com/office/word/2010/wordprocessingShape" mc:Ignorable="w14 w15 wp14">
+  <w:p>
+    <w:pPr>
+      <w:pBdr>
+        <w:left w:val="single" w:sz="12" w:space="11" w:color="5B9BD5" w:themeColor="accent1"/>
+      </w:pBdr>
+      <w:tabs>
+        <w:tab w:val="left" w:pos="622"/>
+      </w:tabs>
+      <w:spacing w:after="0"/>
+      <w:rPr>
+        <w:rFonts w:asciiTheme="majorHAnsi" w:eastAsiaTheme="majorEastAsia" w:hAnsiTheme="majorHAnsi" w:cstheme="majorBidi"/>
+        <w:color w:val="2E74B5" w:themeColor="accent1" w:themeShade="BF"/>
+        <w:szCs w:val="26"/>
+      </w:rPr>
+    </w:pPr>
+    <w:r>
+      <w:rPr>
+        <w:rFonts w:asciiTheme="majorHAnsi" w:eastAsiaTheme="majorEastAsia" w:hAnsiTheme="majorHAnsi" w:cstheme="majorBidi"/>
+        <w:color w:val="2E74B5" w:themeColor="accent1" w:themeShade="BF"/>
+        <w:szCs w:val="26"/>
+      </w:rPr>
+      <w:fldChar w:fldCharType="begin"/>
+    </w:r>
+    <w:r>
+      <w:rPr>
+        <w:rFonts w:asciiTheme="majorHAnsi" w:eastAsiaTheme="majorEastAsia" w:hAnsiTheme="majorHAnsi" w:cstheme="majorBidi"/>
+        <w:color w:val="2E74B5" w:themeColor="accent1" w:themeShade="BF"/>
+        <w:szCs w:val="26"/>
+      </w:rPr>
+      <w:instrText xml:space="preserve"> PAGE   \* MERGEFORMAT </w:instrText>
+    </w:r>
+    <w:r>
+      <w:rPr>
+        <w:rFonts w:asciiTheme="majorHAnsi" w:eastAsiaTheme="majorEastAsia" w:hAnsiTheme="majorHAnsi" w:cstheme="majorBidi"/>
+        <w:color w:val="2E74B5" w:themeColor="accent1" w:themeShade="BF"/>
+        <w:szCs w:val="26"/>
+      </w:rPr>
+      <w:fldChar w:fldCharType="separate"/>
+    </w:r>
+    <w:r>
+      <w:rPr>
+        <w:rFonts w:asciiTheme="majorHAnsi" w:eastAsiaTheme="majorEastAsia" w:hAnsiTheme="majorHAnsi" w:cstheme="majorBidi"/>
+        <w:noProof/>
+        <w:color w:val="2E74B5" w:themeColor="accent1" w:themeShade="BF"/>
+        <w:szCs w:val="26"/>
+      </w:rPr>
+      <w:t>3</w:t>
+    </w:r>
+    <w:r>
+      <w:rPr>
+        <w:rFonts w:asciiTheme="majorHAnsi" w:eastAsiaTheme="majorEastAsia" w:hAnsiTheme="majorHAnsi" w:cstheme="majorBidi"/>
+        <w:noProof/>
+        <w:color w:val="2E74B5" w:themeColor="accent1" w:themeShade="BF"/>
+        <w:szCs w:val="26"/>
+      </w:rPr>
+      <w:fldChar w:fldCharType="end"/>
+    </w:r>
+  </w:p>
+  <w:p>
+    <w:pPr>
+      <w:pStyle w:val="Footer"/>
+    </w:pPr>
+  </w:p>
+</w:ftr>
+</file>
+
+<file path=word/footnotes.xml><?xml version="1.0" encoding="utf-8"?>
+<w:footnotes xmlns:wpc="http://schemas.microsoft.com/office/word/2010/wordprocessingCanvas" xmlns:mc="http://schemas.openxmlformats.org/markup-compatibility/2006" xmlns:o="urn:schemas-microsoft-com:office:office" xmlns:r="http://schemas.openxmlformats.org/officeDocument/2006/relationships" xmlns:m="http://schemas.openxmlformats.org/officeDocument/2006/math" xmlns:v="urn:schemas-microsoft-com:vml" xmlns:wp14="http://schemas.microsoft.com/office/word/2010/wordprocessingDrawing" xmlns:wp="http://schemas.openxmlformats.org/drawingml/2006/wordprocessingDrawing" xmlns:w10="urn:schemas-microsoft-com:office:word" xmlns:w="http://schemas.openxmlformats.org/wordprocessingml/2006/main" xmlns:w14="http://schemas.microsoft.com/office/word/2010/wordml" xmlns:w15="http://schemas.microsoft.com/office/word/2012/wordml" xmlns:wpg="http://schemas.microsoft.com/office/word/2010/wordprocessingGroup" xmlns:wpi="http://schemas.microsoft.com/office/word/2010/wordprocessingInk" xmlns:wne="http://schemas.microsoft.com/office/word/2006/wordml" xmlns:wps="http://schemas.microsoft.com/office/word/2010/wordprocessingShape" mc:Ignorable="w14 w15 wp14">
+  <w:footnote w:type="separator" w:id="-1">
+    <w:p>
+      <w:pPr>
+        <w:spacing w:after="0" w:line="240" w:lineRule="auto"/>
+      </w:pPr>
+      <w:r>
+        <w:separator/>
+      </w:r>
+    </w:p>
+  </w:footnote>
+  <w:footnote w:type="continuationSeparator" w:id="0">
+    <w:p>
+      <w:pPr>
+        <w:spacing w:after="0" w:line="240" w:lineRule="auto"/>
+      </w:pPr>
+      <w:r>
+        <w:continuationSeparator/>
+      </w:r>
+    </w:p>
+  </w:footnote>
+</w:footnotes>
+</file>
+
 <file path=word/numbering.xml><?xml version="1.0" encoding="utf-8"?>
 <w:numbering xmlns:wpc="http://schemas.microsoft.com/office/word/2010/wordprocessingCanvas" xmlns:mc="http://schemas.openxmlformats.org/markup-compatibility/2006" xmlns:o="urn:schemas-microsoft-com:office:office" xmlns:r="http://schemas.openxmlformats.org/officeDocument/2006/relationships" xmlns:m="http://schemas.openxmlformats.org/officeDocument/2006/math" xmlns:v="urn:schemas-microsoft-com:vml" xmlns:wp14="http://schemas.microsoft.com/office/word/2010/wordprocessingDrawing" xmlns:wp="http://schemas.openxmlformats.org/drawingml/2006/wordprocessingDrawing" xmlns:w10="urn:schemas-microsoft-com:office:word" xmlns:w="http://schemas.openxmlformats.org/wordprocessingml/2006/main" xmlns:w14="http://schemas.microsoft.com/office/word/2010/wordml" xmlns:w15="http://schemas.microsoft.com/office/word/2012/wordml" xmlns:wpg="http://schemas.microsoft.com/office/word/2010/wordprocessingGroup" xmlns:wpi="http://schemas.microsoft.com/office/word/2010/wordprocessingInk" xmlns:wne="http://schemas.microsoft.com/office/word/2006/wordml" xmlns:wps="http://schemas.microsoft.com/office/word/2010/wordprocessingShape" mc:Ignorable="w14 w15 wp14">
-  <w:abstractNum w:abstractNumId="0" w15:restartNumberingAfterBreak="0">
+  <w:abstractNum w:abstractNumId="0">
     <w:nsid w:val="02662476"/>
     <w:multiLevelType w:val="hybridMultilevel"/>
     <w:tmpl w:val="E97258F2"/>
@@ -4946,7 +4789,7 @@
       </w:pPr>
     </w:lvl>
   </w:abstractNum>
-  <w:abstractNum w:abstractNumId="1" w15:restartNumberingAfterBreak="0">
+  <w:abstractNum w:abstractNumId="1">
     <w:nsid w:val="03FC7F5E"/>
     <w:multiLevelType w:val="multilevel"/>
     <w:tmpl w:val="F84E6CCC"/>
@@ -5066,7 +4909,7 @@
       </w:rPr>
     </w:lvl>
   </w:abstractNum>
-  <w:abstractNum w:abstractNumId="2" w15:restartNumberingAfterBreak="0">
+  <w:abstractNum w:abstractNumId="2">
     <w:nsid w:val="06BD28A4"/>
     <w:multiLevelType w:val="hybridMultilevel"/>
     <w:tmpl w:val="DBAAB074"/>
@@ -5155,7 +4998,7 @@
       </w:pPr>
     </w:lvl>
   </w:abstractNum>
-  <w:abstractNum w:abstractNumId="3" w15:restartNumberingAfterBreak="0">
+  <w:abstractNum w:abstractNumId="3">
     <w:nsid w:val="12156D65"/>
     <w:multiLevelType w:val="hybridMultilevel"/>
     <w:tmpl w:val="70527864"/>
@@ -5244,7 +5087,7 @@
       </w:pPr>
     </w:lvl>
   </w:abstractNum>
-  <w:abstractNum w:abstractNumId="4" w15:restartNumberingAfterBreak="0">
+  <w:abstractNum w:abstractNumId="4">
     <w:nsid w:val="13BB2BE9"/>
     <w:multiLevelType w:val="hybridMultilevel"/>
     <w:tmpl w:val="AD52B99E"/>
@@ -5331,7 +5174,7 @@
       </w:pPr>
     </w:lvl>
   </w:abstractNum>
-  <w:abstractNum w:abstractNumId="5" w15:restartNumberingAfterBreak="0">
+  <w:abstractNum w:abstractNumId="5">
     <w:nsid w:val="15825258"/>
     <w:multiLevelType w:val="multilevel"/>
     <w:tmpl w:val="F84E6CCC"/>
@@ -5451,7 +5294,7 @@
       </w:rPr>
     </w:lvl>
   </w:abstractNum>
-  <w:abstractNum w:abstractNumId="6" w15:restartNumberingAfterBreak="0">
+  <w:abstractNum w:abstractNumId="6">
     <w:nsid w:val="23773E44"/>
     <w:multiLevelType w:val="multilevel"/>
     <w:tmpl w:val="0F8E27A8"/>
@@ -5588,7 +5431,7 @@
       </w:rPr>
     </w:lvl>
   </w:abstractNum>
-  <w:abstractNum w:abstractNumId="7" w15:restartNumberingAfterBreak="0">
+  <w:abstractNum w:abstractNumId="7">
     <w:nsid w:val="32D67376"/>
     <w:multiLevelType w:val="hybridMultilevel"/>
     <w:tmpl w:val="0ACEFD7C"/>
@@ -5677,7 +5520,7 @@
       </w:pPr>
     </w:lvl>
   </w:abstractNum>
-  <w:abstractNum w:abstractNumId="8" w15:restartNumberingAfterBreak="0">
+  <w:abstractNum w:abstractNumId="8">
     <w:nsid w:val="335B5DB2"/>
     <w:multiLevelType w:val="hybridMultilevel"/>
     <w:tmpl w:val="7A5A60B2"/>
@@ -5764,7 +5607,7 @@
       </w:pPr>
     </w:lvl>
   </w:abstractNum>
-  <w:abstractNum w:abstractNumId="9" w15:restartNumberingAfterBreak="0">
+  <w:abstractNum w:abstractNumId="9">
     <w:nsid w:val="39E40C68"/>
     <w:multiLevelType w:val="hybridMultilevel"/>
     <w:tmpl w:val="3C0E30B8"/>
@@ -5877,7 +5720,7 @@
       </w:rPr>
     </w:lvl>
   </w:abstractNum>
-  <w:abstractNum w:abstractNumId="10" w15:restartNumberingAfterBreak="0">
+  <w:abstractNum w:abstractNumId="10">
     <w:nsid w:val="49576234"/>
     <w:multiLevelType w:val="hybridMultilevel"/>
     <w:tmpl w:val="65A85650"/>
@@ -5990,7 +5833,7 @@
       </w:rPr>
     </w:lvl>
   </w:abstractNum>
-  <w:abstractNum w:abstractNumId="11" w15:restartNumberingAfterBreak="0">
+  <w:abstractNum w:abstractNumId="11">
     <w:nsid w:val="51E62EAE"/>
     <w:multiLevelType w:val="hybridMultilevel"/>
     <w:tmpl w:val="97B2F112"/>
@@ -6103,7 +5946,120 @@
       </w:rPr>
     </w:lvl>
   </w:abstractNum>
-  <w:abstractNum w:abstractNumId="12" w15:restartNumberingAfterBreak="0">
+  <w:abstractNum w:abstractNumId="12">
+    <w:nsid w:val="529F7311"/>
+    <w:multiLevelType w:val="hybridMultilevel"/>
+    <w:tmpl w:val="416E880E"/>
+    <w:lvl w:ilvl="0" w:tplc="04090001">
+      <w:start w:val="1"/>
+      <w:numFmt w:val="bullet"/>
+      <w:lvlText w:val=""/>
+      <w:lvlJc w:val="left"/>
+      <w:pPr>
+        <w:ind w:left="6750" w:hanging="360"/>
+      </w:pPr>
+      <w:rPr>
+        <w:rFonts w:ascii="Symbol" w:hAnsi="Symbol" w:hint="default"/>
+      </w:rPr>
+    </w:lvl>
+    <w:lvl w:ilvl="1" w:tplc="04090003" w:tentative="1">
+      <w:start w:val="1"/>
+      <w:numFmt w:val="bullet"/>
+      <w:lvlText w:val="o"/>
+      <w:lvlJc w:val="left"/>
+      <w:pPr>
+        <w:ind w:left="7470" w:hanging="360"/>
+      </w:pPr>
+      <w:rPr>
+        <w:rFonts w:ascii="Courier New" w:hAnsi="Courier New" w:cs="Courier New" w:hint="default"/>
+      </w:rPr>
+    </w:lvl>
+    <w:lvl w:ilvl="2" w:tplc="04090005" w:tentative="1">
+      <w:start w:val="1"/>
+      <w:numFmt w:val="bullet"/>
+      <w:lvlText w:val=""/>
+      <w:lvlJc w:val="left"/>
+      <w:pPr>
+        <w:ind w:left="8190" w:hanging="360"/>
+      </w:pPr>
+      <w:rPr>
+        <w:rFonts w:ascii="Wingdings" w:hAnsi="Wingdings" w:hint="default"/>
+      </w:rPr>
+    </w:lvl>
+    <w:lvl w:ilvl="3" w:tplc="04090001" w:tentative="1">
+      <w:start w:val="1"/>
+      <w:numFmt w:val="bullet"/>
+      <w:lvlText w:val=""/>
+      <w:lvlJc w:val="left"/>
+      <w:pPr>
+        <w:ind w:left="8910" w:hanging="360"/>
+      </w:pPr>
+      <w:rPr>
+        <w:rFonts w:ascii="Symbol" w:hAnsi="Symbol" w:hint="default"/>
+      </w:rPr>
+    </w:lvl>
+    <w:lvl w:ilvl="4" w:tplc="04090003" w:tentative="1">
+      <w:start w:val="1"/>
+      <w:numFmt w:val="bullet"/>
+      <w:lvlText w:val="o"/>
+      <w:lvlJc w:val="left"/>
+      <w:pPr>
+        <w:ind w:left="9630" w:hanging="360"/>
+      </w:pPr>
+      <w:rPr>
+        <w:rFonts w:ascii="Courier New" w:hAnsi="Courier New" w:cs="Courier New" w:hint="default"/>
+      </w:rPr>
+    </w:lvl>
+    <w:lvl w:ilvl="5" w:tplc="04090005" w:tentative="1">
+      <w:start w:val="1"/>
+      <w:numFmt w:val="bullet"/>
+      <w:lvlText w:val=""/>
+      <w:lvlJc w:val="left"/>
+      <w:pPr>
+        <w:ind w:left="10350" w:hanging="360"/>
+      </w:pPr>
+      <w:rPr>
+        <w:rFonts w:ascii="Wingdings" w:hAnsi="Wingdings" w:hint="default"/>
+      </w:rPr>
+    </w:lvl>
+    <w:lvl w:ilvl="6" w:tplc="04090001" w:tentative="1">
+      <w:start w:val="1"/>
+      <w:numFmt w:val="bullet"/>
+      <w:lvlText w:val=""/>
+      <w:lvlJc w:val="left"/>
+      <w:pPr>
+        <w:ind w:left="11070" w:hanging="360"/>
+      </w:pPr>
+      <w:rPr>
+        <w:rFonts w:ascii="Symbol" w:hAnsi="Symbol" w:hint="default"/>
+      </w:rPr>
+    </w:lvl>
+    <w:lvl w:ilvl="7" w:tplc="04090003" w:tentative="1">
+      <w:start w:val="1"/>
+      <w:numFmt w:val="bullet"/>
+      <w:lvlText w:val="o"/>
+      <w:lvlJc w:val="left"/>
+      <w:pPr>
+        <w:ind w:left="11790" w:hanging="360"/>
+      </w:pPr>
+      <w:rPr>
+        <w:rFonts w:ascii="Courier New" w:hAnsi="Courier New" w:cs="Courier New" w:hint="default"/>
+      </w:rPr>
+    </w:lvl>
+    <w:lvl w:ilvl="8" w:tplc="04090005" w:tentative="1">
+      <w:start w:val="1"/>
+      <w:numFmt w:val="bullet"/>
+      <w:lvlText w:val=""/>
+      <w:lvlJc w:val="left"/>
+      <w:pPr>
+        <w:ind w:left="12510" w:hanging="360"/>
+      </w:pPr>
+      <w:rPr>
+        <w:rFonts w:ascii="Wingdings" w:hAnsi="Wingdings" w:hint="default"/>
+      </w:rPr>
+    </w:lvl>
+  </w:abstractNum>
+  <w:abstractNum w:abstractNumId="13">
     <w:nsid w:val="5AF4105A"/>
     <w:multiLevelType w:val="multilevel"/>
     <w:tmpl w:val="F84E6CCC"/>
@@ -6223,7 +6179,7 @@
       </w:rPr>
     </w:lvl>
   </w:abstractNum>
-  <w:abstractNum w:abstractNumId="13" w15:restartNumberingAfterBreak="0">
+  <w:abstractNum w:abstractNumId="14">
     <w:nsid w:val="5D0E2DA1"/>
     <w:multiLevelType w:val="hybridMultilevel"/>
     <w:tmpl w:val="69ECFCB6"/>
@@ -6336,7 +6292,7 @@
       </w:rPr>
     </w:lvl>
   </w:abstractNum>
-  <w:abstractNum w:abstractNumId="14" w15:restartNumberingAfterBreak="0">
+  <w:abstractNum w:abstractNumId="15">
     <w:nsid w:val="5E6D4B4E"/>
     <w:multiLevelType w:val="hybridMultilevel"/>
     <w:tmpl w:val="A82A0576"/>
@@ -6426,7 +6382,7 @@
       </w:pPr>
     </w:lvl>
   </w:abstractNum>
-  <w:abstractNum w:abstractNumId="15" w15:restartNumberingAfterBreak="0">
+  <w:abstractNum w:abstractNumId="16">
     <w:nsid w:val="61641007"/>
     <w:multiLevelType w:val="hybridMultilevel"/>
     <w:tmpl w:val="E9D2AA7E"/>
@@ -6515,7 +6471,7 @@
       </w:pPr>
     </w:lvl>
   </w:abstractNum>
-  <w:abstractNum w:abstractNumId="16" w15:restartNumberingAfterBreak="0">
+  <w:abstractNum w:abstractNumId="17">
     <w:nsid w:val="68C05FF0"/>
     <w:multiLevelType w:val="hybridMultilevel"/>
     <w:tmpl w:val="70B66486"/>
@@ -6628,7 +6584,7 @@
       </w:rPr>
     </w:lvl>
   </w:abstractNum>
-  <w:abstractNum w:abstractNumId="17" w15:restartNumberingAfterBreak="0">
+  <w:abstractNum w:abstractNumId="18">
     <w:nsid w:val="74716B62"/>
     <w:multiLevelType w:val="hybridMultilevel"/>
     <w:tmpl w:val="0188FD12"/>
@@ -6741,7 +6697,7 @@
       </w:rPr>
     </w:lvl>
   </w:abstractNum>
-  <w:abstractNum w:abstractNumId="18" w15:restartNumberingAfterBreak="0">
+  <w:abstractNum w:abstractNumId="19">
     <w:nsid w:val="756C7111"/>
     <w:multiLevelType w:val="hybridMultilevel"/>
     <w:tmpl w:val="D70C6984"/>
@@ -6864,16 +6820,16 @@
     <w:abstractNumId w:val="5"/>
   </w:num>
   <w:num w:numId="4">
-    <w:abstractNumId w:val="18"/>
+    <w:abstractNumId w:val="19"/>
   </w:num>
   <w:num w:numId="5">
-    <w:abstractNumId w:val="12"/>
+    <w:abstractNumId w:val="13"/>
   </w:num>
   <w:num w:numId="6">
     <w:abstractNumId w:val="11"/>
   </w:num>
   <w:num w:numId="7">
-    <w:abstractNumId w:val="15"/>
+    <w:abstractNumId w:val="16"/>
   </w:num>
   <w:num w:numId="8">
     <w:abstractNumId w:val="10"/>
@@ -6885,7 +6841,7 @@
     <w:abstractNumId w:val="0"/>
   </w:num>
   <w:num w:numId="11">
-    <w:abstractNumId w:val="17"/>
+    <w:abstractNumId w:val="18"/>
   </w:num>
   <w:num w:numId="12">
     <w:abstractNumId w:val="6"/>
@@ -6894,7 +6850,7 @@
     <w:abstractNumId w:val="2"/>
   </w:num>
   <w:num w:numId="14">
-    <w:abstractNumId w:val="14"/>
+    <w:abstractNumId w:val="15"/>
   </w:num>
   <w:num w:numId="15">
     <w:abstractNumId w:val="8"/>
@@ -6909,13 +6865,16 @@
     </w:lvlOverride>
   </w:num>
   <w:num w:numId="18">
-    <w:abstractNumId w:val="13"/>
+    <w:abstractNumId w:val="14"/>
   </w:num>
   <w:num w:numId="19">
-    <w:abstractNumId w:val="16"/>
+    <w:abstractNumId w:val="17"/>
   </w:num>
   <w:num w:numId="20">
     <w:abstractNumId w:val="1"/>
+  </w:num>
+  <w:num w:numId="21">
+    <w:abstractNumId w:val="12"/>
   </w:num>
 </w:numbering>
 </file>
@@ -7483,6 +7442,58 @@
       <w:u w:val="single"/>
     </w:rPr>
   </w:style>
+  <w:style w:type="paragraph" w:styleId="Header">
+    <w:name w:val="header"/>
+    <w:basedOn w:val="Normal"/>
+    <w:link w:val="HeaderChar"/>
+    <w:uiPriority w:val="99"/>
+    <w:unhideWhenUsed/>
+    <w:rsid w:val="00337C5F"/>
+    <w:pPr>
+      <w:tabs>
+        <w:tab w:val="center" w:pos="4680"/>
+        <w:tab w:val="right" w:pos="9360"/>
+      </w:tabs>
+      <w:spacing w:after="0" w:line="240" w:lineRule="auto"/>
+    </w:pPr>
+  </w:style>
+  <w:style w:type="character" w:customStyle="1" w:styleId="HeaderChar">
+    <w:name w:val="Header Char"/>
+    <w:basedOn w:val="DefaultParagraphFont"/>
+    <w:link w:val="Header"/>
+    <w:uiPriority w:val="99"/>
+    <w:rsid w:val="00337C5F"/>
+    <w:rPr>
+      <w:rFonts w:ascii="Times New Roman" w:hAnsi="Times New Roman"/>
+      <w:sz w:val="26"/>
+    </w:rPr>
+  </w:style>
+  <w:style w:type="paragraph" w:styleId="Footer">
+    <w:name w:val="footer"/>
+    <w:basedOn w:val="Normal"/>
+    <w:link w:val="FooterChar"/>
+    <w:uiPriority w:val="99"/>
+    <w:unhideWhenUsed/>
+    <w:rsid w:val="00337C5F"/>
+    <w:pPr>
+      <w:tabs>
+        <w:tab w:val="center" w:pos="4680"/>
+        <w:tab w:val="right" w:pos="9360"/>
+      </w:tabs>
+      <w:spacing w:after="0" w:line="240" w:lineRule="auto"/>
+    </w:pPr>
+  </w:style>
+  <w:style w:type="character" w:customStyle="1" w:styleId="FooterChar">
+    <w:name w:val="Footer Char"/>
+    <w:basedOn w:val="DefaultParagraphFont"/>
+    <w:link w:val="Footer"/>
+    <w:uiPriority w:val="99"/>
+    <w:rsid w:val="00337C5F"/>
+    <w:rPr>
+      <w:rFonts w:ascii="Times New Roman" w:hAnsi="Times New Roman"/>
+      <w:sz w:val="26"/>
+    </w:rPr>
+  </w:style>
 </w:styles>
 </file>
 
@@ -7752,7 +7763,7 @@
 </file>
 
 <file path=customXml/itemProps1.xml><?xml version="1.0" encoding="utf-8"?>
-<ds:datastoreItem xmlns:ds="http://schemas.openxmlformats.org/officeDocument/2006/customXml" ds:itemID="{EF1FA76D-FF33-4449-89C8-C07E8C15AC14}">
+<ds:datastoreItem xmlns:ds="http://schemas.openxmlformats.org/officeDocument/2006/customXml" ds:itemID="{D94E7695-B8DE-464E-9BD5-4E4C52D29538}">
   <ds:schemaRefs>
     <ds:schemaRef ds:uri="http://schemas.openxmlformats.org/officeDocument/2006/bibliography"/>
   </ds:schemaRefs>

</xml_diff>